<commit_message>
Updated design. Added unit testings.
</commit_message>
<xml_diff>
--- a/Task2_SectionC.docx
+++ b/Task2_SectionC.docx
@@ -5016,10 +5016,10 @@
         </w:rPr>
         <w:lastRenderedPageBreak/>
         <w:drawing>
-          <wp:inline distT="0" distB="0" distL="0" distR="0" wp14:anchorId="7F7F8BC0" wp14:editId="07B89A59">
-            <wp:extent cx="5943600" cy="3368040"/>
+          <wp:inline distT="0" distB="0" distL="0" distR="0" wp14:anchorId="1352CCB0" wp14:editId="238D7211">
+            <wp:extent cx="5943600" cy="3260090"/>
             <wp:effectExtent l="0" t="0" r="0" b="0"/>
-            <wp:docPr id="11" name="Picture 11" descr="Graphical user interface&#10;&#10;Description automatically generated"/>
+            <wp:docPr id="6" name="Picture 6" descr="Graphical user interface&#10;&#10;Description automatically generated"/>
             <wp:cNvGraphicFramePr>
               <a:graphicFrameLocks xmlns:a="http://schemas.openxmlformats.org/drawingml/2006/main" noChangeAspect="1"/>
             </wp:cNvGraphicFramePr>
@@ -5027,7 +5027,7 @@
               <a:graphicData uri="http://schemas.openxmlformats.org/drawingml/2006/picture">
                 <pic:pic xmlns:pic="http://schemas.openxmlformats.org/drawingml/2006/picture">
                   <pic:nvPicPr>
-                    <pic:cNvPr id="11" name="Picture 11" descr="Graphical user interface&#10;&#10;Description automatically generated"/>
+                    <pic:cNvPr id="6" name="Picture 6" descr="Graphical user interface&#10;&#10;Description automatically generated"/>
                     <pic:cNvPicPr>
                       <a:picLocks noChangeAspect="1" noChangeArrowheads="1"/>
                     </pic:cNvPicPr>
@@ -5048,7 +5048,7 @@
                   <pic:spPr bwMode="auto">
                     <a:xfrm>
                       <a:off x="0" y="0"/>
-                      <a:ext cx="5943600" cy="3368040"/>
+                      <a:ext cx="5943600" cy="3260090"/>
                     </a:xfrm>
                     <a:prstGeom prst="rect">
                       <a:avLst/>
@@ -5079,14 +5079,27 @@
       <w:r>
         <w:t xml:space="preserve">Figure </w:t>
       </w:r>
-      <w:fldSimple w:instr=" SEQ Figure \* ARABIC ">
-        <w:r>
-          <w:rPr>
-            <w:noProof/>
-          </w:rPr>
-          <w:t>3</w:t>
-        </w:r>
-      </w:fldSimple>
+      <w:r>
+        <w:fldChar w:fldCharType="begin"/>
+      </w:r>
+      <w:r>
+        <w:instrText xml:space="preserve"> SEQ Figure \* ARABIC </w:instrText>
+      </w:r>
+      <w:r>
+        <w:fldChar w:fldCharType="separate"/>
+      </w:r>
+      <w:r>
+        <w:rPr>
+          <w:noProof/>
+        </w:rPr>
+        <w:t>3</w:t>
+      </w:r>
+      <w:r>
+        <w:rPr>
+          <w:noProof/>
+        </w:rPr>
+        <w:fldChar w:fldCharType="end"/>
+      </w:r>
       <w:r>
         <w:t xml:space="preserve">. </w:t>
       </w:r>
@@ -5132,10 +5145,10 @@
           <w:noProof/>
         </w:rPr>
         <w:drawing>
-          <wp:inline distT="0" distB="0" distL="0" distR="0" wp14:anchorId="6ED788EF" wp14:editId="1BE67D1D">
-            <wp:extent cx="5943600" cy="3495040"/>
+          <wp:inline distT="0" distB="0" distL="0" distR="0" wp14:anchorId="7DC694FD" wp14:editId="30E470A4">
+            <wp:extent cx="5943600" cy="3458210"/>
             <wp:effectExtent l="0" t="0" r="0" b="0"/>
-            <wp:docPr id="12" name="Picture 12" descr="Graphical user interface, application&#10;&#10;Description automatically generated"/>
+            <wp:docPr id="10" name="Picture 10" descr="Graphical user interface&#10;&#10;Description automatically generated with medium confidence"/>
             <wp:cNvGraphicFramePr>
               <a:graphicFrameLocks xmlns:a="http://schemas.openxmlformats.org/drawingml/2006/main" noChangeAspect="1"/>
             </wp:cNvGraphicFramePr>
@@ -5143,7 +5156,7 @@
               <a:graphicData uri="http://schemas.openxmlformats.org/drawingml/2006/picture">
                 <pic:pic xmlns:pic="http://schemas.openxmlformats.org/drawingml/2006/picture">
                   <pic:nvPicPr>
-                    <pic:cNvPr id="12" name="Picture 12" descr="Graphical user interface, application&#10;&#10;Description automatically generated"/>
+                    <pic:cNvPr id="10" name="Picture 10" descr="Graphical user interface&#10;&#10;Description automatically generated with medium confidence"/>
                     <pic:cNvPicPr>
                       <a:picLocks noChangeAspect="1" noChangeArrowheads="1"/>
                     </pic:cNvPicPr>
@@ -5164,7 +5177,7 @@
                   <pic:spPr bwMode="auto">
                     <a:xfrm>
                       <a:off x="0" y="0"/>
-                      <a:ext cx="5943600" cy="3495040"/>
+                      <a:ext cx="5943600" cy="3458210"/>
                     </a:xfrm>
                     <a:prstGeom prst="rect">
                       <a:avLst/>
@@ -5189,14 +5202,27 @@
       <w:r>
         <w:t xml:space="preserve">Figure </w:t>
       </w:r>
-      <w:fldSimple w:instr=" SEQ Figure \* ARABIC ">
-        <w:r>
-          <w:rPr>
-            <w:noProof/>
-          </w:rPr>
-          <w:t>4</w:t>
-        </w:r>
-      </w:fldSimple>
+      <w:r>
+        <w:fldChar w:fldCharType="begin"/>
+      </w:r>
+      <w:r>
+        <w:instrText xml:space="preserve"> SEQ Figure \* ARABIC </w:instrText>
+      </w:r>
+      <w:r>
+        <w:fldChar w:fldCharType="separate"/>
+      </w:r>
+      <w:r>
+        <w:rPr>
+          <w:noProof/>
+        </w:rPr>
+        <w:t>4</w:t>
+      </w:r>
+      <w:r>
+        <w:rPr>
+          <w:noProof/>
+        </w:rPr>
+        <w:fldChar w:fldCharType="end"/>
+      </w:r>
       <w:r>
         <w:rPr>
           <w:noProof/>
@@ -5228,10 +5254,10 @@
         </w:rPr>
         <w:lastRenderedPageBreak/>
         <w:drawing>
-          <wp:inline distT="0" distB="0" distL="0" distR="0" wp14:anchorId="67E7B7C1" wp14:editId="06BA769D">
-            <wp:extent cx="5943600" cy="3495040"/>
+          <wp:inline distT="0" distB="0" distL="0" distR="0" wp14:anchorId="42FE320F" wp14:editId="3CD05AA0">
+            <wp:extent cx="5943600" cy="3498850"/>
             <wp:effectExtent l="0" t="0" r="0" b="0"/>
-            <wp:docPr id="16" name="Picture 16" descr="Graphical user interface, application&#10;&#10;Description automatically generated"/>
+            <wp:docPr id="8" name="Picture 8" descr="Text&#10;&#10;Description automatically generated with medium confidence"/>
             <wp:cNvGraphicFramePr>
               <a:graphicFrameLocks xmlns:a="http://schemas.openxmlformats.org/drawingml/2006/main" noChangeAspect="1"/>
             </wp:cNvGraphicFramePr>
@@ -5239,7 +5265,7 @@
               <a:graphicData uri="http://schemas.openxmlformats.org/drawingml/2006/picture">
                 <pic:pic xmlns:pic="http://schemas.openxmlformats.org/drawingml/2006/picture">
                   <pic:nvPicPr>
-                    <pic:cNvPr id="16" name="Picture 16" descr="Graphical user interface, application&#10;&#10;Description automatically generated"/>
+                    <pic:cNvPr id="8" name="Picture 8" descr="Text&#10;&#10;Description automatically generated with medium confidence"/>
                     <pic:cNvPicPr>
                       <a:picLocks noChangeAspect="1" noChangeArrowheads="1"/>
                     </pic:cNvPicPr>
@@ -5260,7 +5286,7 @@
                   <pic:spPr bwMode="auto">
                     <a:xfrm>
                       <a:off x="0" y="0"/>
-                      <a:ext cx="5943600" cy="3495040"/>
+                      <a:ext cx="5943600" cy="3498850"/>
                     </a:xfrm>
                     <a:prstGeom prst="rect">
                       <a:avLst/>
@@ -5285,25 +5311,50 @@
       <w:r>
         <w:t xml:space="preserve">Figure </w:t>
       </w:r>
-      <w:fldSimple w:instr=" SEQ Figure \* ARABIC ">
-        <w:r>
-          <w:rPr>
-            <w:noProof/>
-          </w:rPr>
-          <w:t>5</w:t>
-        </w:r>
-      </w:fldSimple>
+      <w:r>
+        <w:fldChar w:fldCharType="begin"/>
+      </w:r>
+      <w:r>
+        <w:instrText xml:space="preserve"> SEQ Figure \* ARABIC </w:instrText>
+      </w:r>
+      <w:r>
+        <w:fldChar w:fldCharType="separate"/>
+      </w:r>
       <w:r>
         <w:rPr>
           <w:noProof/>
         </w:rPr>
+        <w:t>5</w:t>
+      </w:r>
+      <w:r>
+        <w:rPr>
+          <w:noProof/>
+        </w:rPr>
+        <w:fldChar w:fldCharType="end"/>
+      </w:r>
+      <w:r>
+        <w:rPr>
+          <w:noProof/>
+        </w:rPr>
         <w:t>.  Mockup for the Institution</w:t>
       </w:r>
       <w:r>
         <w:rPr>
           <w:noProof/>
         </w:rPr>
-        <w:t xml:space="preserve"> Profile</w:t>
+        <w:t>s</w:t>
+      </w:r>
+      <w:r>
+        <w:rPr>
+          <w:noProof/>
+        </w:rPr>
+        <w:t xml:space="preserve"> </w:t>
+      </w:r>
+      <w:r>
+        <w:rPr>
+          <w:noProof/>
+        </w:rPr>
+        <w:t>List</w:t>
       </w:r>
       <w:r>
         <w:rPr>
@@ -5402,14 +5453,27 @@
       <w:r>
         <w:t xml:space="preserve">Figure </w:t>
       </w:r>
-      <w:fldSimple w:instr=" SEQ Figure \* ARABIC ">
-        <w:r>
-          <w:rPr>
-            <w:noProof/>
-          </w:rPr>
-          <w:t>6</w:t>
-        </w:r>
-      </w:fldSimple>
+      <w:r>
+        <w:fldChar w:fldCharType="begin"/>
+      </w:r>
+      <w:r>
+        <w:instrText xml:space="preserve"> SEQ Figure \* ARABIC </w:instrText>
+      </w:r>
+      <w:r>
+        <w:fldChar w:fldCharType="separate"/>
+      </w:r>
+      <w:r>
+        <w:rPr>
+          <w:noProof/>
+        </w:rPr>
+        <w:t>6</w:t>
+      </w:r>
+      <w:r>
+        <w:rPr>
+          <w:noProof/>
+        </w:rPr>
+        <w:fldChar w:fldCharType="end"/>
+      </w:r>
       <w:r>
         <w:rPr>
           <w:noProof/>

</xml_diff>

<commit_message>
Prep dossa app to publish to expo.
</commit_message>
<xml_diff>
--- a/Task2_SectionC.docx
+++ b/Task2_SectionC.docx
@@ -607,7 +607,7 @@
           <w:szCs w:val="22"/>
         </w:rPr>
       </w:pPr>
-      <w:bookmarkStart w:id="0" w:name="_Toc87892872"/>
+      <w:bookmarkStart w:id="0" w:name="_Toc93247833"/>
       <w:r>
         <w:rPr>
           <w:rStyle w:val="Hyperlink"/>
@@ -658,7 +658,6 @@
             <w:tabs>
               <w:tab w:val="right" w:leader="dot" w:pos="9350"/>
             </w:tabs>
-            <w:spacing w:line="240" w:lineRule="auto"/>
             <w:rPr>
               <w:rFonts w:cstheme="minorBidi"/>
               <w:b w:val="0"/>
@@ -681,7 +680,7 @@
           <w:r>
             <w:fldChar w:fldCharType="separate"/>
           </w:r>
-          <w:hyperlink w:anchor="_Toc87892872" w:history="1">
+          <w:hyperlink w:anchor="_Toc93247833" w:history="1">
             <w:r>
               <w:rPr>
                 <w:rStyle w:val="Hyperlink"/>
@@ -708,7 +707,7 @@
                 <w:noProof/>
                 <w:webHidden/>
               </w:rPr>
-              <w:instrText xml:space="preserve"> PAGEREF _Toc87892872 \h </w:instrText>
+              <w:instrText xml:space="preserve"> PAGEREF _Toc93247833 \h </w:instrText>
             </w:r>
             <w:r>
               <w:rPr>
@@ -745,7 +744,6 @@
             <w:tabs>
               <w:tab w:val="right" w:leader="dot" w:pos="9350"/>
             </w:tabs>
-            <w:spacing w:line="240" w:lineRule="auto"/>
             <w:rPr>
               <w:rFonts w:cstheme="minorBidi"/>
               <w:b w:val="0"/>
@@ -759,7 +757,7 @@
               <w:lang w:eastAsia="en-US"/>
             </w:rPr>
           </w:pPr>
-          <w:hyperlink w:anchor="_Toc87892873" w:history="1">
+          <w:hyperlink w:anchor="_Toc93247834" w:history="1">
             <w:r>
               <w:rPr>
                 <w:rStyle w:val="Hyperlink"/>
@@ -786,7 +784,7 @@
                 <w:noProof/>
                 <w:webHidden/>
               </w:rPr>
-              <w:instrText xml:space="preserve"> PAGEREF _Toc87892873 \h </w:instrText>
+              <w:instrText xml:space="preserve"> PAGEREF _Toc93247834 \h </w:instrText>
             </w:r>
             <w:r>
               <w:rPr>
@@ -823,7 +821,6 @@
             <w:tabs>
               <w:tab w:val="right" w:leader="dot" w:pos="9350"/>
             </w:tabs>
-            <w:spacing w:line="240" w:lineRule="auto"/>
             <w:rPr>
               <w:rFonts w:cstheme="minorBidi"/>
               <w:b w:val="0"/>
@@ -837,7 +834,7 @@
               <w:lang w:eastAsia="en-US"/>
             </w:rPr>
           </w:pPr>
-          <w:hyperlink w:anchor="_Toc87892874" w:history="1">
+          <w:hyperlink w:anchor="_Toc93247835" w:history="1">
             <w:r>
               <w:rPr>
                 <w:rStyle w:val="Hyperlink"/>
@@ -864,7 +861,7 @@
                 <w:noProof/>
                 <w:webHidden/>
               </w:rPr>
-              <w:instrText xml:space="preserve"> PAGEREF _Toc87892874 \h </w:instrText>
+              <w:instrText xml:space="preserve"> PAGEREF _Toc93247835 \h </w:instrText>
             </w:r>
             <w:r>
               <w:rPr>
@@ -898,10 +895,6 @@
         <w:p>
           <w:pPr>
             <w:pStyle w:val="TOC2"/>
-            <w:tabs>
-              <w:tab w:val="right" w:leader="dot" w:pos="9350"/>
-            </w:tabs>
-            <w:spacing w:line="240" w:lineRule="auto"/>
             <w:rPr>
               <w:rFonts w:cstheme="minorBidi"/>
               <w:b w:val="0"/>
@@ -911,7 +904,7 @@
               <w:lang w:eastAsia="en-US"/>
             </w:rPr>
           </w:pPr>
-          <w:hyperlink w:anchor="_Toc87892875" w:history="1">
+          <w:hyperlink w:anchor="_Toc93247836" w:history="1">
             <w:r>
               <w:rPr>
                 <w:rStyle w:val="Hyperlink"/>
@@ -938,7 +931,7 @@
                 <w:noProof/>
                 <w:webHidden/>
               </w:rPr>
-              <w:instrText xml:space="preserve"> PAGEREF _Toc87892875 \h </w:instrText>
+              <w:instrText xml:space="preserve"> PAGEREF _Toc93247836 \h </w:instrText>
             </w:r>
             <w:r>
               <w:rPr>
@@ -972,10 +965,6 @@
         <w:p>
           <w:pPr>
             <w:pStyle w:val="TOC2"/>
-            <w:tabs>
-              <w:tab w:val="right" w:leader="dot" w:pos="9350"/>
-            </w:tabs>
-            <w:spacing w:line="240" w:lineRule="auto"/>
             <w:rPr>
               <w:rFonts w:cstheme="minorBidi"/>
               <w:b w:val="0"/>
@@ -985,7 +974,7 @@
               <w:lang w:eastAsia="en-US"/>
             </w:rPr>
           </w:pPr>
-          <w:hyperlink w:anchor="_Toc87892876" w:history="1">
+          <w:hyperlink w:anchor="_Toc93247837" w:history="1">
             <w:r>
               <w:rPr>
                 <w:rStyle w:val="Hyperlink"/>
@@ -1012,7 +1001,7 @@
                 <w:noProof/>
                 <w:webHidden/>
               </w:rPr>
-              <w:instrText xml:space="preserve"> PAGEREF _Toc87892876 \h </w:instrText>
+              <w:instrText xml:space="preserve"> PAGEREF _Toc93247837 \h </w:instrText>
             </w:r>
             <w:r>
               <w:rPr>
@@ -1032,7 +1021,7 @@
                 <w:noProof/>
                 <w:webHidden/>
               </w:rPr>
-              <w:t>3</w:t>
+              <w:t>5</w:t>
             </w:r>
             <w:r>
               <w:rPr>
@@ -1049,7 +1038,6 @@
             <w:tabs>
               <w:tab w:val="right" w:leader="dot" w:pos="9350"/>
             </w:tabs>
-            <w:spacing w:line="240" w:lineRule="auto"/>
             <w:rPr>
               <w:rFonts w:cstheme="minorBidi"/>
               <w:b w:val="0"/>
@@ -1063,7 +1051,7 @@
               <w:lang w:eastAsia="en-US"/>
             </w:rPr>
           </w:pPr>
-          <w:hyperlink w:anchor="_Toc87892877" w:history="1">
+          <w:hyperlink w:anchor="_Toc93247838" w:history="1">
             <w:r>
               <w:rPr>
                 <w:rStyle w:val="Hyperlink"/>
@@ -1090,7 +1078,7 @@
                 <w:noProof/>
                 <w:webHidden/>
               </w:rPr>
-              <w:instrText xml:space="preserve"> PAGEREF _Toc87892877 \h </w:instrText>
+              <w:instrText xml:space="preserve"> PAGEREF _Toc93247838 \h </w:instrText>
             </w:r>
             <w:r>
               <w:rPr>
@@ -1110,7 +1098,7 @@
                 <w:noProof/>
                 <w:webHidden/>
               </w:rPr>
-              <w:t>3</w:t>
+              <w:t>8</w:t>
             </w:r>
             <w:r>
               <w:rPr>
@@ -1124,10 +1112,6 @@
         <w:p>
           <w:pPr>
             <w:pStyle w:val="TOC2"/>
-            <w:tabs>
-              <w:tab w:val="right" w:leader="dot" w:pos="9350"/>
-            </w:tabs>
-            <w:spacing w:line="240" w:lineRule="auto"/>
             <w:rPr>
               <w:rFonts w:cstheme="minorBidi"/>
               <w:b w:val="0"/>
@@ -1137,7 +1121,7 @@
               <w:lang w:eastAsia="en-US"/>
             </w:rPr>
           </w:pPr>
-          <w:hyperlink w:anchor="_Toc87892878" w:history="1">
+          <w:hyperlink w:anchor="_Toc93247839" w:history="1">
             <w:r>
               <w:rPr>
                 <w:rStyle w:val="Hyperlink"/>
@@ -1164,7 +1148,7 @@
                 <w:noProof/>
                 <w:webHidden/>
               </w:rPr>
-              <w:instrText xml:space="preserve"> PAGEREF _Toc87892878 \h </w:instrText>
+              <w:instrText xml:space="preserve"> PAGEREF _Toc93247839 \h </w:instrText>
             </w:r>
             <w:r>
               <w:rPr>
@@ -1184,7 +1168,7 @@
                 <w:noProof/>
                 <w:webHidden/>
               </w:rPr>
-              <w:t>3</w:t>
+              <w:t>8</w:t>
             </w:r>
             <w:r>
               <w:rPr>
@@ -1198,10 +1182,6 @@
         <w:p>
           <w:pPr>
             <w:pStyle w:val="TOC3"/>
-            <w:tabs>
-              <w:tab w:val="right" w:leader="dot" w:pos="9350"/>
-            </w:tabs>
-            <w:spacing w:line="240" w:lineRule="auto"/>
             <w:rPr>
               <w:rFonts w:cstheme="minorBidi"/>
               <w:noProof/>
@@ -1211,7 +1191,7 @@
               <w:lang w:eastAsia="en-US"/>
             </w:rPr>
           </w:pPr>
-          <w:hyperlink w:anchor="_Toc87892879" w:history="1">
+          <w:hyperlink w:anchor="_Toc93247840" w:history="1">
             <w:r>
               <w:rPr>
                 <w:rStyle w:val="Hyperlink"/>
@@ -1238,7 +1218,7 @@
                 <w:noProof/>
                 <w:webHidden/>
               </w:rPr>
-              <w:instrText xml:space="preserve"> PAGEREF _Toc87892879 \h </w:instrText>
+              <w:instrText xml:space="preserve"> PAGEREF _Toc93247840 \h </w:instrText>
             </w:r>
             <w:r>
               <w:rPr>
@@ -1258,7 +1238,7 @@
                 <w:noProof/>
                 <w:webHidden/>
               </w:rPr>
-              <w:t>3</w:t>
+              <w:t>8</w:t>
             </w:r>
             <w:r>
               <w:rPr>
@@ -1272,10 +1252,6 @@
         <w:p>
           <w:pPr>
             <w:pStyle w:val="TOC3"/>
-            <w:tabs>
-              <w:tab w:val="right" w:leader="dot" w:pos="9350"/>
-            </w:tabs>
-            <w:spacing w:line="240" w:lineRule="auto"/>
             <w:rPr>
               <w:rFonts w:cstheme="minorBidi"/>
               <w:noProof/>
@@ -1285,7 +1261,7 @@
               <w:lang w:eastAsia="en-US"/>
             </w:rPr>
           </w:pPr>
-          <w:hyperlink w:anchor="_Toc87892880" w:history="1">
+          <w:hyperlink w:anchor="_Toc93247841" w:history="1">
             <w:r>
               <w:rPr>
                 <w:rStyle w:val="Hyperlink"/>
@@ -1312,7 +1288,7 @@
                 <w:noProof/>
                 <w:webHidden/>
               </w:rPr>
-              <w:instrText xml:space="preserve"> PAGEREF _Toc87892880 \h </w:instrText>
+              <w:instrText xml:space="preserve"> PAGEREF _Toc93247841 \h </w:instrText>
             </w:r>
             <w:r>
               <w:rPr>
@@ -1332,7 +1308,7 @@
                 <w:noProof/>
                 <w:webHidden/>
               </w:rPr>
-              <w:t>3</w:t>
+              <w:t>8</w:t>
             </w:r>
             <w:r>
               <w:rPr>
@@ -1346,10 +1322,6 @@
         <w:p>
           <w:pPr>
             <w:pStyle w:val="TOC2"/>
-            <w:tabs>
-              <w:tab w:val="right" w:leader="dot" w:pos="9350"/>
-            </w:tabs>
-            <w:spacing w:line="240" w:lineRule="auto"/>
             <w:rPr>
               <w:rFonts w:cstheme="minorBidi"/>
               <w:b w:val="0"/>
@@ -1359,7 +1331,7 @@
               <w:lang w:eastAsia="en-US"/>
             </w:rPr>
           </w:pPr>
-          <w:hyperlink w:anchor="_Toc87892881" w:history="1">
+          <w:hyperlink w:anchor="_Toc93247842" w:history="1">
             <w:r>
               <w:rPr>
                 <w:rStyle w:val="Hyperlink"/>
@@ -1386,7 +1358,7 @@
                 <w:noProof/>
                 <w:webHidden/>
               </w:rPr>
-              <w:instrText xml:space="preserve"> PAGEREF _Toc87892881 \h </w:instrText>
+              <w:instrText xml:space="preserve"> PAGEREF _Toc93247842 \h </w:instrText>
             </w:r>
             <w:r>
               <w:rPr>
@@ -1406,7 +1378,7 @@
                 <w:noProof/>
                 <w:webHidden/>
               </w:rPr>
-              <w:t>3</w:t>
+              <w:t>8</w:t>
             </w:r>
             <w:r>
               <w:rPr>
@@ -1420,10 +1392,6 @@
         <w:p>
           <w:pPr>
             <w:pStyle w:val="TOC3"/>
-            <w:tabs>
-              <w:tab w:val="right" w:leader="dot" w:pos="9350"/>
-            </w:tabs>
-            <w:spacing w:line="240" w:lineRule="auto"/>
             <w:rPr>
               <w:rFonts w:cstheme="minorBidi"/>
               <w:noProof/>
@@ -1433,7 +1401,7 @@
               <w:lang w:eastAsia="en-US"/>
             </w:rPr>
           </w:pPr>
-          <w:hyperlink w:anchor="_Toc87892882" w:history="1">
+          <w:hyperlink w:anchor="_Toc93247843" w:history="1">
             <w:r>
               <w:rPr>
                 <w:rStyle w:val="Hyperlink"/>
@@ -1460,7 +1428,7 @@
                 <w:noProof/>
                 <w:webHidden/>
               </w:rPr>
-              <w:instrText xml:space="preserve"> PAGEREF _Toc87892882 \h </w:instrText>
+              <w:instrText xml:space="preserve"> PAGEREF _Toc93247843 \h </w:instrText>
             </w:r>
             <w:r>
               <w:rPr>
@@ -1480,7 +1448,7 @@
                 <w:noProof/>
                 <w:webHidden/>
               </w:rPr>
-              <w:t>3</w:t>
+              <w:t>8</w:t>
             </w:r>
             <w:r>
               <w:rPr>
@@ -1494,10 +1462,6 @@
         <w:p>
           <w:pPr>
             <w:pStyle w:val="TOC3"/>
-            <w:tabs>
-              <w:tab w:val="right" w:leader="dot" w:pos="9350"/>
-            </w:tabs>
-            <w:spacing w:line="240" w:lineRule="auto"/>
             <w:rPr>
               <w:rFonts w:cstheme="minorBidi"/>
               <w:noProof/>
@@ -1507,7 +1471,7 @@
               <w:lang w:eastAsia="en-US"/>
             </w:rPr>
           </w:pPr>
-          <w:hyperlink w:anchor="_Toc87892883" w:history="1">
+          <w:hyperlink w:anchor="_Toc93247844" w:history="1">
             <w:r>
               <w:rPr>
                 <w:rStyle w:val="Hyperlink"/>
@@ -1534,7 +1498,7 @@
                 <w:noProof/>
                 <w:webHidden/>
               </w:rPr>
-              <w:instrText xml:space="preserve"> PAGEREF _Toc87892883 \h </w:instrText>
+              <w:instrText xml:space="preserve"> PAGEREF _Toc93247844 \h </w:instrText>
             </w:r>
             <w:r>
               <w:rPr>
@@ -1554,7 +1518,7 @@
                 <w:noProof/>
                 <w:webHidden/>
               </w:rPr>
-              <w:t>3</w:t>
+              <w:t>8</w:t>
             </w:r>
             <w:r>
               <w:rPr>
@@ -1568,10 +1532,6 @@
         <w:p>
           <w:pPr>
             <w:pStyle w:val="TOC3"/>
-            <w:tabs>
-              <w:tab w:val="right" w:leader="dot" w:pos="9350"/>
-            </w:tabs>
-            <w:spacing w:line="240" w:lineRule="auto"/>
             <w:rPr>
               <w:rFonts w:cstheme="minorBidi"/>
               <w:noProof/>
@@ -1581,7 +1541,7 @@
               <w:lang w:eastAsia="en-US"/>
             </w:rPr>
           </w:pPr>
-          <w:hyperlink w:anchor="_Toc87892884" w:history="1">
+          <w:hyperlink w:anchor="_Toc93247845" w:history="1">
             <w:r>
               <w:rPr>
                 <w:rStyle w:val="Hyperlink"/>
@@ -1608,7 +1568,7 @@
                 <w:noProof/>
                 <w:webHidden/>
               </w:rPr>
-              <w:instrText xml:space="preserve"> PAGEREF _Toc87892884 \h </w:instrText>
+              <w:instrText xml:space="preserve"> PAGEREF _Toc93247845 \h </w:instrText>
             </w:r>
             <w:r>
               <w:rPr>
@@ -1628,7 +1588,7 @@
                 <w:noProof/>
                 <w:webHidden/>
               </w:rPr>
-              <w:t>3</w:t>
+              <w:t>8</w:t>
             </w:r>
             <w:r>
               <w:rPr>
@@ -1642,10 +1602,6 @@
         <w:p>
           <w:pPr>
             <w:pStyle w:val="TOC3"/>
-            <w:tabs>
-              <w:tab w:val="right" w:leader="dot" w:pos="9350"/>
-            </w:tabs>
-            <w:spacing w:line="240" w:lineRule="auto"/>
             <w:rPr>
               <w:rFonts w:cstheme="minorBidi"/>
               <w:noProof/>
@@ -1655,7 +1611,7 @@
               <w:lang w:eastAsia="en-US"/>
             </w:rPr>
           </w:pPr>
-          <w:hyperlink w:anchor="_Toc87892885" w:history="1">
+          <w:hyperlink w:anchor="_Toc93247846" w:history="1">
             <w:r>
               <w:rPr>
                 <w:rStyle w:val="Hyperlink"/>
@@ -1682,7 +1638,7 @@
                 <w:noProof/>
                 <w:webHidden/>
               </w:rPr>
-              <w:instrText xml:space="preserve"> PAGEREF _Toc87892885 \h </w:instrText>
+              <w:instrText xml:space="preserve"> PAGEREF _Toc93247846 \h </w:instrText>
             </w:r>
             <w:r>
               <w:rPr>
@@ -1702,7 +1658,7 @@
                 <w:noProof/>
                 <w:webHidden/>
               </w:rPr>
-              <w:t>3</w:t>
+              <w:t>8</w:t>
             </w:r>
             <w:r>
               <w:rPr>
@@ -1716,10 +1672,6 @@
         <w:p>
           <w:pPr>
             <w:pStyle w:val="TOC3"/>
-            <w:tabs>
-              <w:tab w:val="right" w:leader="dot" w:pos="9350"/>
-            </w:tabs>
-            <w:spacing w:line="240" w:lineRule="auto"/>
             <w:rPr>
               <w:rFonts w:cstheme="minorBidi"/>
               <w:noProof/>
@@ -1729,7 +1681,7 @@
               <w:lang w:eastAsia="en-US"/>
             </w:rPr>
           </w:pPr>
-          <w:hyperlink w:anchor="_Toc87892886" w:history="1">
+          <w:hyperlink w:anchor="_Toc93247847" w:history="1">
             <w:r>
               <w:rPr>
                 <w:rStyle w:val="Hyperlink"/>
@@ -1756,7 +1708,7 @@
                 <w:noProof/>
                 <w:webHidden/>
               </w:rPr>
-              <w:instrText xml:space="preserve"> PAGEREF _Toc87892886 \h </w:instrText>
+              <w:instrText xml:space="preserve"> PAGEREF _Toc93247847 \h </w:instrText>
             </w:r>
             <w:r>
               <w:rPr>
@@ -1776,7 +1728,7 @@
                 <w:noProof/>
                 <w:webHidden/>
               </w:rPr>
-              <w:t>3</w:t>
+              <w:t>8</w:t>
             </w:r>
             <w:r>
               <w:rPr>
@@ -1790,10 +1742,6 @@
         <w:p>
           <w:pPr>
             <w:pStyle w:val="TOC3"/>
-            <w:tabs>
-              <w:tab w:val="right" w:leader="dot" w:pos="9350"/>
-            </w:tabs>
-            <w:spacing w:line="240" w:lineRule="auto"/>
             <w:rPr>
               <w:rFonts w:cstheme="minorBidi"/>
               <w:noProof/>
@@ -1803,7 +1751,7 @@
               <w:lang w:eastAsia="en-US"/>
             </w:rPr>
           </w:pPr>
-          <w:hyperlink w:anchor="_Toc87892887" w:history="1">
+          <w:hyperlink w:anchor="_Toc93247848" w:history="1">
             <w:r>
               <w:rPr>
                 <w:rStyle w:val="Hyperlink"/>
@@ -1830,7 +1778,7 @@
                 <w:noProof/>
                 <w:webHidden/>
               </w:rPr>
-              <w:instrText xml:space="preserve"> PAGEREF _Toc87892887 \h </w:instrText>
+              <w:instrText xml:space="preserve"> PAGEREF _Toc93247848 \h </w:instrText>
             </w:r>
             <w:r>
               <w:rPr>
@@ -1850,7 +1798,7 @@
                 <w:noProof/>
                 <w:webHidden/>
               </w:rPr>
-              <w:t>3</w:t>
+              <w:t>8</w:t>
             </w:r>
             <w:r>
               <w:rPr>
@@ -1864,10 +1812,6 @@
         <w:p>
           <w:pPr>
             <w:pStyle w:val="TOC2"/>
-            <w:tabs>
-              <w:tab w:val="right" w:leader="dot" w:pos="9350"/>
-            </w:tabs>
-            <w:spacing w:line="240" w:lineRule="auto"/>
             <w:rPr>
               <w:rFonts w:cstheme="minorBidi"/>
               <w:b w:val="0"/>
@@ -1877,7 +1821,7 @@
               <w:lang w:eastAsia="en-US"/>
             </w:rPr>
           </w:pPr>
-          <w:hyperlink w:anchor="_Toc87892888" w:history="1">
+          <w:hyperlink w:anchor="_Toc93247849" w:history="1">
             <w:r>
               <w:rPr>
                 <w:rStyle w:val="Hyperlink"/>
@@ -1904,7 +1848,7 @@
                 <w:noProof/>
                 <w:webHidden/>
               </w:rPr>
-              <w:instrText xml:space="preserve"> PAGEREF _Toc87892888 \h </w:instrText>
+              <w:instrText xml:space="preserve"> PAGEREF _Toc93247849 \h </w:instrText>
             </w:r>
             <w:r>
               <w:rPr>
@@ -1924,7 +1868,7 @@
                 <w:noProof/>
                 <w:webHidden/>
               </w:rPr>
-              <w:t>3</w:t>
+              <w:t>9</w:t>
             </w:r>
             <w:r>
               <w:rPr>
@@ -1937,21 +1881,17 @@
         </w:p>
         <w:p>
           <w:pPr>
-            <w:pStyle w:val="TOC2"/>
-            <w:tabs>
-              <w:tab w:val="right" w:leader="dot" w:pos="9350"/>
-            </w:tabs>
-            <w:spacing w:line="240" w:lineRule="auto"/>
+            <w:pStyle w:val="TOC3"/>
             <w:rPr>
               <w:rFonts w:cstheme="minorBidi"/>
-              <w:b w:val="0"/>
-              <w:bCs w:val="0"/>
               <w:noProof/>
               <w:kern w:val="0"/>
+              <w:sz w:val="22"/>
+              <w:szCs w:val="22"/>
               <w:lang w:eastAsia="en-US"/>
             </w:rPr>
           </w:pPr>
-          <w:hyperlink w:anchor="_Toc87892889" w:history="1">
+          <w:hyperlink w:anchor="_Toc93247850" w:history="1">
             <w:r>
               <w:rPr>
                 <w:rStyle w:val="Hyperlink"/>
@@ -1978,7 +1918,7 @@
                 <w:noProof/>
                 <w:webHidden/>
               </w:rPr>
-              <w:instrText xml:space="preserve"> PAGEREF _Toc87892889 \h </w:instrText>
+              <w:instrText xml:space="preserve"> PAGEREF _Toc93247850 \h </w:instrText>
             </w:r>
             <w:r>
               <w:rPr>
@@ -1998,7 +1938,7 @@
                 <w:noProof/>
                 <w:webHidden/>
               </w:rPr>
-              <w:t>3</w:t>
+              <w:t>9</w:t>
             </w:r>
             <w:r>
               <w:rPr>
@@ -2011,21 +1951,17 @@
         </w:p>
         <w:p>
           <w:pPr>
-            <w:pStyle w:val="TOC2"/>
-            <w:tabs>
-              <w:tab w:val="right" w:leader="dot" w:pos="9350"/>
-            </w:tabs>
-            <w:spacing w:line="240" w:lineRule="auto"/>
+            <w:pStyle w:val="TOC3"/>
             <w:rPr>
               <w:rFonts w:cstheme="minorBidi"/>
-              <w:b w:val="0"/>
-              <w:bCs w:val="0"/>
               <w:noProof/>
               <w:kern w:val="0"/>
+              <w:sz w:val="22"/>
+              <w:szCs w:val="22"/>
               <w:lang w:eastAsia="en-US"/>
             </w:rPr>
           </w:pPr>
-          <w:hyperlink w:anchor="_Toc87892890" w:history="1">
+          <w:hyperlink w:anchor="_Toc93247851" w:history="1">
             <w:r>
               <w:rPr>
                 <w:rStyle w:val="Hyperlink"/>
@@ -2052,7 +1988,7 @@
                 <w:noProof/>
                 <w:webHidden/>
               </w:rPr>
-              <w:instrText xml:space="preserve"> PAGEREF _Toc87892890 \h </w:instrText>
+              <w:instrText xml:space="preserve"> PAGEREF _Toc93247851 \h </w:instrText>
             </w:r>
             <w:r>
               <w:rPr>
@@ -2072,7 +2008,7 @@
                 <w:noProof/>
                 <w:webHidden/>
               </w:rPr>
-              <w:t>3</w:t>
+              <w:t>10</w:t>
             </w:r>
             <w:r>
               <w:rPr>
@@ -2089,7 +2025,6 @@
             <w:tabs>
               <w:tab w:val="right" w:leader="dot" w:pos="9350"/>
             </w:tabs>
-            <w:spacing w:line="240" w:lineRule="auto"/>
             <w:rPr>
               <w:rFonts w:cstheme="minorBidi"/>
               <w:b w:val="0"/>
@@ -2103,7 +2038,7 @@
               <w:lang w:eastAsia="en-US"/>
             </w:rPr>
           </w:pPr>
-          <w:hyperlink w:anchor="_Toc87892891" w:history="1">
+          <w:hyperlink w:anchor="_Toc93247852" w:history="1">
             <w:r>
               <w:rPr>
                 <w:rStyle w:val="Hyperlink"/>
@@ -2130,7 +2065,7 @@
                 <w:noProof/>
                 <w:webHidden/>
               </w:rPr>
-              <w:instrText xml:space="preserve"> PAGEREF _Toc87892891 \h </w:instrText>
+              <w:instrText xml:space="preserve"> PAGEREF _Toc93247852 \h </w:instrText>
             </w:r>
             <w:r>
               <w:rPr>
@@ -2150,7 +2085,7 @@
                 <w:noProof/>
                 <w:webHidden/>
               </w:rPr>
-              <w:t>4</w:t>
+              <w:t>10</w:t>
             </w:r>
             <w:r>
               <w:rPr>
@@ -2167,7 +2102,6 @@
             <w:tabs>
               <w:tab w:val="right" w:leader="dot" w:pos="9350"/>
             </w:tabs>
-            <w:spacing w:line="240" w:lineRule="auto"/>
             <w:rPr>
               <w:rFonts w:cstheme="minorBidi"/>
               <w:b w:val="0"/>
@@ -2181,7 +2115,7 @@
               <w:lang w:eastAsia="en-US"/>
             </w:rPr>
           </w:pPr>
-          <w:hyperlink w:anchor="_Toc87892892" w:history="1">
+          <w:hyperlink w:anchor="_Toc93247853" w:history="1">
             <w:r>
               <w:rPr>
                 <w:rStyle w:val="Hyperlink"/>
@@ -2208,7 +2142,7 @@
                 <w:noProof/>
                 <w:webHidden/>
               </w:rPr>
-              <w:instrText xml:space="preserve"> PAGEREF _Toc87892892 \h </w:instrText>
+              <w:instrText xml:space="preserve"> PAGEREF _Toc93247853 \h </w:instrText>
             </w:r>
             <w:r>
               <w:rPr>
@@ -2228,7 +2162,7 @@
                 <w:noProof/>
                 <w:webHidden/>
               </w:rPr>
-              <w:t>4</w:t>
+              <w:t>10</w:t>
             </w:r>
             <w:r>
               <w:rPr>
@@ -2245,7 +2179,6 @@
             <w:tabs>
               <w:tab w:val="right" w:leader="dot" w:pos="9350"/>
             </w:tabs>
-            <w:spacing w:line="240" w:lineRule="auto"/>
             <w:rPr>
               <w:rFonts w:cstheme="minorBidi"/>
               <w:b w:val="0"/>
@@ -2259,13 +2192,13 @@
               <w:lang w:eastAsia="en-US"/>
             </w:rPr>
           </w:pPr>
-          <w:hyperlink w:anchor="_Toc87892893" w:history="1">
+          <w:hyperlink w:anchor="_Toc93247854" w:history="1">
             <w:r>
               <w:rPr>
                 <w:rStyle w:val="Hyperlink"/>
                 <w:noProof/>
               </w:rPr>
-              <w:t>User Guide</w:t>
+              <w:t>References</w:t>
             </w:r>
             <w:r>
               <w:rPr>
@@ -2286,7 +2219,7 @@
                 <w:noProof/>
                 <w:webHidden/>
               </w:rPr>
-              <w:instrText xml:space="preserve"> PAGEREF _Toc87892893 \h </w:instrText>
+              <w:instrText xml:space="preserve"> PAGEREF _Toc93247854 \h </w:instrText>
             </w:r>
             <w:r>
               <w:rPr>
@@ -2306,462 +2239,7 @@
                 <w:noProof/>
                 <w:webHidden/>
               </w:rPr>
-              <w:t>5</w:t>
-            </w:r>
-            <w:r>
-              <w:rPr>
-                <w:noProof/>
-                <w:webHidden/>
-              </w:rPr>
-              <w:fldChar w:fldCharType="end"/>
-            </w:r>
-          </w:hyperlink>
-        </w:p>
-        <w:p>
-          <w:pPr>
-            <w:pStyle w:val="TOC2"/>
-            <w:tabs>
-              <w:tab w:val="right" w:leader="dot" w:pos="9350"/>
-            </w:tabs>
-            <w:spacing w:line="240" w:lineRule="auto"/>
-            <w:rPr>
-              <w:rFonts w:cstheme="minorBidi"/>
-              <w:b w:val="0"/>
-              <w:bCs w:val="0"/>
-              <w:noProof/>
-              <w:kern w:val="0"/>
-              <w:lang w:eastAsia="en-US"/>
-            </w:rPr>
-          </w:pPr>
-          <w:hyperlink w:anchor="_Toc87892894" w:history="1">
-            <w:r>
-              <w:rPr>
-                <w:rStyle w:val="Hyperlink"/>
-                <w:noProof/>
-              </w:rPr>
-              <w:t>Introduction</w:t>
-            </w:r>
-            <w:r>
-              <w:rPr>
-                <w:noProof/>
-                <w:webHidden/>
-              </w:rPr>
-              <w:tab/>
-            </w:r>
-            <w:r>
-              <w:rPr>
-                <w:noProof/>
-                <w:webHidden/>
-              </w:rPr>
-              <w:fldChar w:fldCharType="begin"/>
-            </w:r>
-            <w:r>
-              <w:rPr>
-                <w:noProof/>
-                <w:webHidden/>
-              </w:rPr>
-              <w:instrText xml:space="preserve"> PAGEREF _Toc87892894 \h </w:instrText>
-            </w:r>
-            <w:r>
-              <w:rPr>
-                <w:noProof/>
-                <w:webHidden/>
-              </w:rPr>
-            </w:r>
-            <w:r>
-              <w:rPr>
-                <w:noProof/>
-                <w:webHidden/>
-              </w:rPr>
-              <w:fldChar w:fldCharType="separate"/>
-            </w:r>
-            <w:r>
-              <w:rPr>
-                <w:noProof/>
-                <w:webHidden/>
-              </w:rPr>
-              <w:t>5</w:t>
-            </w:r>
-            <w:r>
-              <w:rPr>
-                <w:noProof/>
-                <w:webHidden/>
-              </w:rPr>
-              <w:fldChar w:fldCharType="end"/>
-            </w:r>
-          </w:hyperlink>
-        </w:p>
-        <w:p>
-          <w:pPr>
-            <w:pStyle w:val="TOC2"/>
-            <w:tabs>
-              <w:tab w:val="right" w:leader="dot" w:pos="9350"/>
-            </w:tabs>
-            <w:spacing w:line="240" w:lineRule="auto"/>
-            <w:rPr>
-              <w:rFonts w:cstheme="minorBidi"/>
-              <w:b w:val="0"/>
-              <w:bCs w:val="0"/>
-              <w:noProof/>
-              <w:kern w:val="0"/>
-              <w:lang w:eastAsia="en-US"/>
-            </w:rPr>
-          </w:pPr>
-          <w:hyperlink w:anchor="_Toc87892895" w:history="1">
-            <w:r>
-              <w:rPr>
-                <w:rStyle w:val="Hyperlink"/>
-                <w:noProof/>
-              </w:rPr>
-              <w:t>Installation and Using the Application</w:t>
-            </w:r>
-            <w:r>
-              <w:rPr>
-                <w:noProof/>
-                <w:webHidden/>
-              </w:rPr>
-              <w:tab/>
-            </w:r>
-            <w:r>
-              <w:rPr>
-                <w:noProof/>
-                <w:webHidden/>
-              </w:rPr>
-              <w:fldChar w:fldCharType="begin"/>
-            </w:r>
-            <w:r>
-              <w:rPr>
-                <w:noProof/>
-                <w:webHidden/>
-              </w:rPr>
-              <w:instrText xml:space="preserve"> PAGEREF _Toc87892895 \h </w:instrText>
-            </w:r>
-            <w:r>
-              <w:rPr>
-                <w:noProof/>
-                <w:webHidden/>
-              </w:rPr>
-            </w:r>
-            <w:r>
-              <w:rPr>
-                <w:noProof/>
-                <w:webHidden/>
-              </w:rPr>
-              <w:fldChar w:fldCharType="separate"/>
-            </w:r>
-            <w:r>
-              <w:rPr>
-                <w:noProof/>
-                <w:webHidden/>
-              </w:rPr>
-              <w:t>5</w:t>
-            </w:r>
-            <w:r>
-              <w:rPr>
-                <w:noProof/>
-                <w:webHidden/>
-              </w:rPr>
-              <w:fldChar w:fldCharType="end"/>
-            </w:r>
-          </w:hyperlink>
-        </w:p>
-        <w:p>
-          <w:pPr>
-            <w:pStyle w:val="TOC2"/>
-            <w:tabs>
-              <w:tab w:val="right" w:leader="dot" w:pos="9350"/>
-            </w:tabs>
-            <w:spacing w:line="240" w:lineRule="auto"/>
-            <w:rPr>
-              <w:rFonts w:cstheme="minorBidi"/>
-              <w:b w:val="0"/>
-              <w:bCs w:val="0"/>
-              <w:noProof/>
-              <w:kern w:val="0"/>
-              <w:lang w:eastAsia="en-US"/>
-            </w:rPr>
-          </w:pPr>
-          <w:hyperlink w:anchor="_Toc87892896" w:history="1">
-            <w:r>
-              <w:rPr>
-                <w:rStyle w:val="Hyperlink"/>
-                <w:i/>
-                <w:noProof/>
-              </w:rPr>
-              <w:t>Login and Signup (An example</w:t>
-            </w:r>
-            <w:r>
-              <w:rPr>
-                <w:rStyle w:val="Hyperlink"/>
-                <w:noProof/>
-              </w:rPr>
-              <w:t>)</w:t>
-            </w:r>
-            <w:r>
-              <w:rPr>
-                <w:noProof/>
-                <w:webHidden/>
-              </w:rPr>
-              <w:tab/>
-            </w:r>
-            <w:r>
-              <w:rPr>
-                <w:noProof/>
-                <w:webHidden/>
-              </w:rPr>
-              <w:fldChar w:fldCharType="begin"/>
-            </w:r>
-            <w:r>
-              <w:rPr>
-                <w:noProof/>
-                <w:webHidden/>
-              </w:rPr>
-              <w:instrText xml:space="preserve"> PAGEREF _Toc87892896 \h </w:instrText>
-            </w:r>
-            <w:r>
-              <w:rPr>
-                <w:noProof/>
-                <w:webHidden/>
-              </w:rPr>
-            </w:r>
-            <w:r>
-              <w:rPr>
-                <w:noProof/>
-                <w:webHidden/>
-              </w:rPr>
-              <w:fldChar w:fldCharType="separate"/>
-            </w:r>
-            <w:r>
-              <w:rPr>
-                <w:noProof/>
-                <w:webHidden/>
-              </w:rPr>
-              <w:t>6</w:t>
-            </w:r>
-            <w:r>
-              <w:rPr>
-                <w:noProof/>
-                <w:webHidden/>
-              </w:rPr>
-              <w:fldChar w:fldCharType="end"/>
-            </w:r>
-          </w:hyperlink>
-        </w:p>
-        <w:p>
-          <w:pPr>
-            <w:pStyle w:val="TOC2"/>
-            <w:tabs>
-              <w:tab w:val="right" w:leader="dot" w:pos="9350"/>
-            </w:tabs>
-            <w:spacing w:line="240" w:lineRule="auto"/>
-            <w:rPr>
-              <w:rFonts w:cstheme="minorBidi"/>
-              <w:b w:val="0"/>
-              <w:bCs w:val="0"/>
-              <w:noProof/>
-              <w:kern w:val="0"/>
-              <w:lang w:eastAsia="en-US"/>
-            </w:rPr>
-          </w:pPr>
-          <w:hyperlink w:anchor="_Toc87892897" w:history="1">
-            <w:r>
-              <w:rPr>
-                <w:rStyle w:val="Hyperlink"/>
-                <w:i/>
-                <w:noProof/>
-              </w:rPr>
-              <w:t>Classes</w:t>
-            </w:r>
-            <w:r>
-              <w:rPr>
-                <w:noProof/>
-                <w:webHidden/>
-              </w:rPr>
-              <w:tab/>
-            </w:r>
-            <w:r>
-              <w:rPr>
-                <w:noProof/>
-                <w:webHidden/>
-              </w:rPr>
-              <w:fldChar w:fldCharType="begin"/>
-            </w:r>
-            <w:r>
-              <w:rPr>
-                <w:noProof/>
-                <w:webHidden/>
-              </w:rPr>
-              <w:instrText xml:space="preserve"> PAGEREF _Toc87892897 \h </w:instrText>
-            </w:r>
-            <w:r>
-              <w:rPr>
-                <w:noProof/>
-                <w:webHidden/>
-              </w:rPr>
-            </w:r>
-            <w:r>
-              <w:rPr>
-                <w:noProof/>
-                <w:webHidden/>
-              </w:rPr>
-              <w:fldChar w:fldCharType="separate"/>
-            </w:r>
-            <w:r>
-              <w:rPr>
-                <w:noProof/>
-                <w:webHidden/>
-              </w:rPr>
-              <w:t>6</w:t>
-            </w:r>
-            <w:r>
-              <w:rPr>
-                <w:noProof/>
-                <w:webHidden/>
-              </w:rPr>
-              <w:fldChar w:fldCharType="end"/>
-            </w:r>
-          </w:hyperlink>
-        </w:p>
-        <w:p>
-          <w:pPr>
-            <w:pStyle w:val="TOC3"/>
-            <w:tabs>
-              <w:tab w:val="right" w:leader="dot" w:pos="9350"/>
-            </w:tabs>
-            <w:spacing w:line="240" w:lineRule="auto"/>
-            <w:rPr>
-              <w:rFonts w:cstheme="minorBidi"/>
-              <w:noProof/>
-              <w:kern w:val="0"/>
-              <w:sz w:val="22"/>
-              <w:szCs w:val="22"/>
-              <w:lang w:eastAsia="en-US"/>
-            </w:rPr>
-          </w:pPr>
-          <w:hyperlink w:anchor="_Toc87892898" w:history="1">
-            <w:r>
-              <w:rPr>
-                <w:rStyle w:val="Hyperlink"/>
-                <w:i/>
-                <w:noProof/>
-              </w:rPr>
-              <w:t>Create a New Class</w:t>
-            </w:r>
-            <w:r>
-              <w:rPr>
-                <w:noProof/>
-                <w:webHidden/>
-              </w:rPr>
-              <w:tab/>
-            </w:r>
-            <w:r>
-              <w:rPr>
-                <w:noProof/>
-                <w:webHidden/>
-              </w:rPr>
-              <w:fldChar w:fldCharType="begin"/>
-            </w:r>
-            <w:r>
-              <w:rPr>
-                <w:noProof/>
-                <w:webHidden/>
-              </w:rPr>
-              <w:instrText xml:space="preserve"> PAGEREF _Toc87892898 \h </w:instrText>
-            </w:r>
-            <w:r>
-              <w:rPr>
-                <w:noProof/>
-                <w:webHidden/>
-              </w:rPr>
-            </w:r>
-            <w:r>
-              <w:rPr>
-                <w:noProof/>
-                <w:webHidden/>
-              </w:rPr>
-              <w:fldChar w:fldCharType="separate"/>
-            </w:r>
-            <w:r>
-              <w:rPr>
-                <w:noProof/>
-                <w:webHidden/>
-              </w:rPr>
-              <w:t>6</w:t>
-            </w:r>
-            <w:r>
-              <w:rPr>
-                <w:noProof/>
-                <w:webHidden/>
-              </w:rPr>
-              <w:fldChar w:fldCharType="end"/>
-            </w:r>
-          </w:hyperlink>
-        </w:p>
-        <w:p>
-          <w:pPr>
-            <w:pStyle w:val="TOC2"/>
-            <w:tabs>
-              <w:tab w:val="right" w:leader="dot" w:pos="9350"/>
-            </w:tabs>
-            <w:spacing w:line="240" w:lineRule="auto"/>
-            <w:rPr>
-              <w:rFonts w:cstheme="minorBidi"/>
-              <w:b w:val="0"/>
-              <w:bCs w:val="0"/>
-              <w:noProof/>
-              <w:kern w:val="0"/>
-              <w:lang w:eastAsia="en-US"/>
-            </w:rPr>
-          </w:pPr>
-          <w:hyperlink w:anchor="_Toc87892899" w:history="1">
-            <w:r>
-              <w:rPr>
-                <w:rStyle w:val="Hyperlink"/>
-                <w:i/>
-                <w:noProof/>
-              </w:rPr>
-              <w:t>Reports</w:t>
-            </w:r>
-            <w:r>
-              <w:rPr>
-                <w:noProof/>
-                <w:webHidden/>
-              </w:rPr>
-              <w:tab/>
-            </w:r>
-            <w:r>
-              <w:rPr>
-                <w:noProof/>
-                <w:webHidden/>
-              </w:rPr>
-              <w:fldChar w:fldCharType="begin"/>
-            </w:r>
-            <w:r>
-              <w:rPr>
-                <w:noProof/>
-                <w:webHidden/>
-              </w:rPr>
-              <w:instrText xml:space="preserve"> PAGEREF _Toc87892899 \h </w:instrText>
-            </w:r>
-            <w:r>
-              <w:rPr>
-                <w:noProof/>
-                <w:webHidden/>
-              </w:rPr>
-            </w:r>
-            <w:r>
-              <w:rPr>
-                <w:noProof/>
-                <w:webHidden/>
-              </w:rPr>
-              <w:fldChar w:fldCharType="separate"/>
-            </w:r>
-            <w:r>
-              <w:rPr>
-                <w:noProof/>
-                <w:webHidden/>
-              </w:rPr>
-              <w:t>7</w:t>
+              <w:t>11</w:t>
             </w:r>
             <w:r>
               <w:rPr>
@@ -2789,85 +2267,13 @@
     </w:sdt>
     <w:p>
       <w:pPr>
-        <w:spacing w:line="240" w:lineRule="auto"/>
-        <w:rPr>
-          <w:i/>
-        </w:rPr>
-      </w:pPr>
-      <w:r>
-        <w:rPr>
-          <w:i/>
-        </w:rPr>
-        <w:t xml:space="preserve"> </w:t>
-      </w:r>
-    </w:p>
-    <w:p>
-      <w:pPr>
-        <w:spacing w:line="240" w:lineRule="auto"/>
-        <w:rPr>
-          <w:i/>
-        </w:rPr>
-      </w:pPr>
-    </w:p>
-    <w:p>
-      <w:pPr>
-        <w:spacing w:line="240" w:lineRule="auto"/>
-        <w:rPr>
-          <w:i/>
-        </w:rPr>
-      </w:pPr>
-    </w:p>
-    <w:p>
-      <w:pPr>
-        <w:spacing w:line="240" w:lineRule="auto"/>
-        <w:rPr>
-          <w:i/>
-        </w:rPr>
-      </w:pPr>
-    </w:p>
-    <w:p>
-      <w:pPr>
-        <w:spacing w:line="240" w:lineRule="auto"/>
-        <w:rPr>
-          <w:b/>
-          <w:i/>
-        </w:rPr>
-      </w:pPr>
-    </w:p>
-    <w:p>
-      <w:pPr>
-        <w:spacing w:line="240" w:lineRule="auto"/>
-        <w:rPr>
-          <w:b/>
-          <w:i/>
-        </w:rPr>
-      </w:pPr>
-    </w:p>
-    <w:p>
-      <w:pPr>
-        <w:rPr>
-          <w:b/>
-          <w:i/>
-        </w:rPr>
-      </w:pPr>
-    </w:p>
-    <w:p>
-      <w:pPr>
-        <w:rPr>
-          <w:b/>
-          <w:i/>
-        </w:rPr>
-      </w:pPr>
-    </w:p>
-    <w:p>
-      <w:pPr>
         <w:pStyle w:val="Heading1"/>
         <w:rPr>
           <w:sz w:val="32"/>
           <w:szCs w:val="32"/>
         </w:rPr>
       </w:pPr>
-      <w:bookmarkStart w:id="1" w:name="_Toc87892873"/>
+      <w:bookmarkStart w:id="1" w:name="_Toc93247834"/>
       <w:r>
         <w:rPr>
           <w:sz w:val="32"/>
@@ -2882,7 +2288,7 @@
       <w:pPr>
         <w:pStyle w:val="Heading1"/>
       </w:pPr>
-      <w:bookmarkStart w:id="2" w:name="_Toc87892874"/>
+      <w:bookmarkStart w:id="2" w:name="_Toc93247835"/>
       <w:r>
         <w:t>Design Document</w:t>
       </w:r>
@@ -2892,7 +2298,7 @@
       <w:pPr>
         <w:pStyle w:val="Heading2"/>
       </w:pPr>
-      <w:bookmarkStart w:id="3" w:name="_Toc87892875"/>
+      <w:bookmarkStart w:id="3" w:name="_Toc93247836"/>
       <w:r>
         <w:t>Class Design</w:t>
       </w:r>
@@ -3191,7 +2597,7 @@
         <w:t>, and delete records)</w:t>
       </w:r>
       <w:r>
-        <w:t xml:space="preserve">.  </w:t>
+        <w:t xml:space="preserve">. </w:t>
       </w:r>
       <w:r>
         <w:t xml:space="preserve">This </w:t>
@@ -3251,7 +2657,7 @@
         <w:t>.</w:t>
       </w:r>
       <w:r>
-        <w:t xml:space="preserve">  </w:t>
+        <w:t xml:space="preserve"> </w:t>
       </w:r>
       <w:r>
         <w:t xml:space="preserve">The </w:t>
@@ -3350,7 +2756,7 @@
         <w:t>.</w:t>
       </w:r>
       <w:r>
-        <w:t xml:space="preserve">  </w:t>
+        <w:t xml:space="preserve"> </w:t>
       </w:r>
       <w:r>
         <w:t xml:space="preserve">This separation of concerns </w:t>
@@ -3460,7 +2866,7 @@
         <w:t>.</w:t>
       </w:r>
       <w:r>
-        <w:t xml:space="preserve">  There are </w:t>
+        <w:t xml:space="preserve"> There are </w:t>
       </w:r>
       <w:r>
         <w:t>three</w:t>
@@ -3526,7 +2932,7 @@
         <w:t>, event classes handle the side effects of behavior classes</w:t>
       </w:r>
       <w:r>
-        <w:t xml:space="preserve">.  Behavior classes have </w:t>
+        <w:t xml:space="preserve">. Behavior classes have </w:t>
       </w:r>
       <w:r>
         <w:t>“</w:t>
@@ -3547,7 +2953,7 @@
         <w:t>ed</w:t>
       </w:r>
       <w:r>
-        <w:t xml:space="preserve"> by the entity class.  </w:t>
+        <w:t xml:space="preserve"> by the entity class. </w:t>
       </w:r>
       <w:r>
         <w:t>For example</w:t>
@@ -3560,7 +2966,10 @@
         <w:t>Create</w:t>
       </w:r>
       <w:r>
-        <w:t>DossierCommand</w:t>
+        <w:t>Incident</w:t>
+      </w:r>
+      <w:r>
+        <w:t>Command</w:t>
       </w:r>
       <w:proofErr w:type="spellEnd"/>
       <w:r>
@@ -3603,9 +3012,6 @@
         <w:t xml:space="preserve"> a dossier and stores it into the database system.</w:t>
       </w:r>
       <w:r>
-        <w:t xml:space="preserve"> </w:t>
-      </w:r>
-      <w:r>
         <w:t xml:space="preserve"> Attach to be</w:t>
       </w:r>
       <w:r>
@@ -3627,10 +3033,10 @@
         <w:t>es</w:t>
       </w:r>
       <w:r>
-        <w:t xml:space="preserve"> that are responsible for adding audit logs for historical tracking.</w:t>
-      </w:r>
-      <w:r>
-        <w:t xml:space="preserve">  Events classes </w:t>
+        <w:t xml:space="preserve"> responsible for adding audit logs for historical tracking.</w:t>
+      </w:r>
+      <w:r>
+        <w:t xml:space="preserve"> Events classes </w:t>
       </w:r>
       <w:r>
         <w:t xml:space="preserve">are </w:t>
@@ -3676,18 +3082,10 @@
         </w:rPr>
         <w:lastRenderedPageBreak/>
         <w:drawing>
-          <wp:anchor distT="0" distB="0" distL="114300" distR="114300" simplePos="0" relativeHeight="251673600" behindDoc="0" locked="0" layoutInCell="1" allowOverlap="1" wp14:anchorId="54C6F5D1" wp14:editId="0861ACB5">
-            <wp:simplePos x="0" y="0"/>
-            <wp:positionH relativeFrom="column">
-              <wp:posOffset>102235</wp:posOffset>
-            </wp:positionH>
-            <wp:positionV relativeFrom="page">
-              <wp:posOffset>4750144</wp:posOffset>
-            </wp:positionV>
-            <wp:extent cx="5943600" cy="3649345"/>
-            <wp:effectExtent l="0" t="0" r="0" b="8255"/>
-            <wp:wrapTopAndBottom/>
-            <wp:docPr id="2" name="Picture 2" descr="A picture containing diagram&#10;&#10;Description automatically generated"/>
+          <wp:inline distT="0" distB="0" distL="0" distR="0" wp14:anchorId="1E1868EA" wp14:editId="3847EF59">
+            <wp:extent cx="5600700" cy="4066491"/>
+            <wp:effectExtent l="0" t="0" r="0" b="0"/>
+            <wp:docPr id="18" name="Picture 18" descr="A picture containing diagram&#10;&#10;Description automatically generated"/>
             <wp:cNvGraphicFramePr>
               <a:graphicFrameLocks xmlns:a="http://schemas.openxmlformats.org/drawingml/2006/main" noChangeAspect="1"/>
             </wp:cNvGraphicFramePr>
@@ -3695,11 +3093,59 @@
               <a:graphicData uri="http://schemas.openxmlformats.org/drawingml/2006/picture">
                 <pic:pic xmlns:pic="http://schemas.openxmlformats.org/drawingml/2006/picture">
                   <pic:nvPicPr>
-                    <pic:cNvPr id="2" name="Picture 2" descr="A picture containing diagram&#10;&#10;Description automatically generated"/>
+                    <pic:cNvPr id="18" name="Picture 18" descr="A picture containing diagram&#10;&#10;Description automatically generated"/>
                     <pic:cNvPicPr/>
                   </pic:nvPicPr>
                   <pic:blipFill>
-                    <a:blip r:embed="rId10">
+                    <a:blip r:embed="rId10"/>
+                    <a:stretch>
+                      <a:fillRect/>
+                    </a:stretch>
+                  </pic:blipFill>
+                  <pic:spPr>
+                    <a:xfrm>
+                      <a:off x="0" y="0"/>
+                      <a:ext cx="5600700" cy="4066491"/>
+                    </a:xfrm>
+                    <a:prstGeom prst="rect">
+                      <a:avLst/>
+                    </a:prstGeom>
+                  </pic:spPr>
+                </pic:pic>
+              </a:graphicData>
+            </a:graphic>
+          </wp:inline>
+        </w:drawing>
+      </w:r>
+      <w:r>
+        <w:rPr>
+          <w:noProof/>
+        </w:rPr>
+        <w:drawing>
+          <wp:anchor distT="0" distB="0" distL="114300" distR="114300" simplePos="0" relativeHeight="251670528" behindDoc="0" locked="0" layoutInCell="1" allowOverlap="1" wp14:anchorId="738955B1" wp14:editId="0C21760D">
+            <wp:simplePos x="0" y="0"/>
+            <wp:positionH relativeFrom="margin">
+              <wp:align>left</wp:align>
+            </wp:positionH>
+            <wp:positionV relativeFrom="paragraph">
+              <wp:posOffset>0</wp:posOffset>
+            </wp:positionV>
+            <wp:extent cx="5934075" cy="3272790"/>
+            <wp:effectExtent l="0" t="0" r="9525" b="3810"/>
+            <wp:wrapTopAndBottom/>
+            <wp:docPr id="9" name="Picture 9"/>
+            <wp:cNvGraphicFramePr>
+              <a:graphicFrameLocks xmlns:a="http://schemas.openxmlformats.org/drawingml/2006/main" noChangeAspect="1"/>
+            </wp:cNvGraphicFramePr>
+            <a:graphic xmlns:a="http://schemas.openxmlformats.org/drawingml/2006/main">
+              <a:graphicData uri="http://schemas.openxmlformats.org/drawingml/2006/picture">
+                <pic:pic xmlns:pic="http://schemas.openxmlformats.org/drawingml/2006/picture">
+                  <pic:nvPicPr>
+                    <pic:cNvPr id="9" name="Picture 9"/>
+                    <pic:cNvPicPr/>
+                  </pic:nvPicPr>
+                  <pic:blipFill>
+                    <a:blip r:embed="rId11" cstate="print">
                       <a:extLst>
                         <a:ext uri="{28A0092B-C50C-407E-A947-70E740481C1C}">
                           <a14:useLocalDpi xmlns:a14="http://schemas.microsoft.com/office/drawing/2010/main" val="0"/>
@@ -3713,7 +3159,7 @@
                   <pic:spPr>
                     <a:xfrm>
                       <a:off x="0" y="0"/>
-                      <a:ext cx="5943600" cy="3649345"/>
+                      <a:ext cx="5934075" cy="3272790"/>
                     </a:xfrm>
                     <a:prstGeom prst="rect">
                       <a:avLst/>
@@ -3722,6 +3168,12 @@
                 </pic:pic>
               </a:graphicData>
             </a:graphic>
+            <wp14:sizeRelH relativeFrom="margin">
+              <wp14:pctWidth>0</wp14:pctWidth>
+            </wp14:sizeRelH>
+            <wp14:sizeRelV relativeFrom="margin">
+              <wp14:pctHeight>0</wp14:pctHeight>
+            </wp14:sizeRelV>
           </wp:anchor>
         </w:drawing>
       </w:r>
@@ -3734,7 +3186,7 @@
         <mc:AlternateContent>
           <mc:Choice Requires="wps">
             <w:drawing>
-              <wp:anchor distT="0" distB="0" distL="114300" distR="114300" simplePos="0" relativeHeight="251672576" behindDoc="0" locked="0" layoutInCell="1" allowOverlap="1" wp14:anchorId="7D552BE1" wp14:editId="50995C71">
+              <wp:anchor distT="0" distB="0" distL="114300" distR="114300" simplePos="0" relativeHeight="251672576" behindDoc="0" locked="0" layoutInCell="1" allowOverlap="1" wp14:anchorId="7D552BE1" wp14:editId="04902C67">
                 <wp:simplePos x="0" y="0"/>
                 <wp:positionH relativeFrom="margin">
                   <wp:posOffset>76360</wp:posOffset>
@@ -3848,13 +3300,19 @@
                               <w:rPr>
                                 <w:szCs w:val="22"/>
                               </w:rPr>
-                              <w:t>dossa</w:t>
+                              <w:t>c868</w:t>
                             </w:r>
                             <w:r>
                               <w:rPr>
                                 <w:szCs w:val="22"/>
                               </w:rPr>
                               <w:t>/class</w:t>
+                            </w:r>
+                            <w:r>
+                              <w:rPr>
+                                <w:szCs w:val="22"/>
+                              </w:rPr>
+                              <w:t>es</w:t>
                             </w:r>
                             <w:r>
                               <w:rPr>
@@ -3889,7 +3347,7 @@
                 <v:stroke joinstyle="miter"/>
                 <v:path gradientshapeok="t" o:connecttype="rect"/>
               </v:shapetype>
-              <v:shape id="Text Box 1" o:spid="_x0000_s1026" type="#_x0000_t202" style="position:absolute;left:0;text-align:left;margin-left:6pt;margin-top:261.9pt;width:468pt;height:.05pt;z-index:251672576;visibility:visible;mso-wrap-style:square;mso-wrap-distance-left:9pt;mso-wrap-distance-top:0;mso-wrap-distance-right:9pt;mso-wrap-distance-bottom:0;mso-position-horizontal:absolute;mso-position-horizontal-relative:margin;mso-position-vertical:absolute;mso-position-vertical-relative:text;v-text-anchor:top" o:gfxdata="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" stroked="f">
+              <v:shape id="Text Box 1" o:spid="_x0000_s1026" type="#_x0000_t202" style="position:absolute;left:0;text-align:left;margin-left:6pt;margin-top:261.9pt;width:468pt;height:.05pt;z-index:251672576;visibility:visible;mso-wrap-style:square;mso-wrap-distance-left:9pt;mso-wrap-distance-top:0;mso-wrap-distance-right:9pt;mso-wrap-distance-bottom:0;mso-position-horizontal:absolute;mso-position-horizontal-relative:margin;mso-position-vertical:absolute;mso-position-vertical-relative:text;v-text-anchor:top" o:gfxdata="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" stroked="f">
                 <v:textbox style="mso-fit-shape-to-text:t" inset="0,0,0,0">
                   <w:txbxContent>
                     <w:p>
@@ -3972,13 +3430,19 @@
                         <w:rPr>
                           <w:szCs w:val="22"/>
                         </w:rPr>
-                        <w:t>dossa</w:t>
+                        <w:t>c868</w:t>
                       </w:r>
                       <w:r>
                         <w:rPr>
                           <w:szCs w:val="22"/>
                         </w:rPr>
                         <w:t>/class</w:t>
+                      </w:r>
+                      <w:r>
+                        <w:rPr>
+                          <w:szCs w:val="22"/>
+                        </w:rPr>
+                        <w:t>es</w:t>
                       </w:r>
                       <w:r>
                         <w:rPr>
@@ -4001,66 +3465,6 @@
           </mc:Fallback>
         </mc:AlternateContent>
       </w:r>
-      <w:r>
-        <w:rPr>
-          <w:noProof/>
-        </w:rPr>
-        <w:drawing>
-          <wp:anchor distT="0" distB="0" distL="114300" distR="114300" simplePos="0" relativeHeight="251670528" behindDoc="0" locked="0" layoutInCell="1" allowOverlap="1" wp14:anchorId="738955B1" wp14:editId="2BEDE6FA">
-            <wp:simplePos x="0" y="0"/>
-            <wp:positionH relativeFrom="margin">
-              <wp:align>left</wp:align>
-            </wp:positionH>
-            <wp:positionV relativeFrom="paragraph">
-              <wp:posOffset>220</wp:posOffset>
-            </wp:positionV>
-            <wp:extent cx="6029960" cy="3272790"/>
-            <wp:effectExtent l="0" t="0" r="8890" b="3810"/>
-            <wp:wrapTopAndBottom/>
-            <wp:docPr id="9" name="Picture 9"/>
-            <wp:cNvGraphicFramePr>
-              <a:graphicFrameLocks xmlns:a="http://schemas.openxmlformats.org/drawingml/2006/main" noChangeAspect="1"/>
-            </wp:cNvGraphicFramePr>
-            <a:graphic xmlns:a="http://schemas.openxmlformats.org/drawingml/2006/main">
-              <a:graphicData uri="http://schemas.openxmlformats.org/drawingml/2006/picture">
-                <pic:pic xmlns:pic="http://schemas.openxmlformats.org/drawingml/2006/picture">
-                  <pic:nvPicPr>
-                    <pic:cNvPr id="9" name="Picture 9"/>
-                    <pic:cNvPicPr/>
-                  </pic:nvPicPr>
-                  <pic:blipFill>
-                    <a:blip r:embed="rId11" cstate="print">
-                      <a:extLst>
-                        <a:ext uri="{28A0092B-C50C-407E-A947-70E740481C1C}">
-                          <a14:useLocalDpi xmlns:a14="http://schemas.microsoft.com/office/drawing/2010/main" val="0"/>
-                        </a:ext>
-                      </a:extLst>
-                    </a:blip>
-                    <a:stretch>
-                      <a:fillRect/>
-                    </a:stretch>
-                  </pic:blipFill>
-                  <pic:spPr>
-                    <a:xfrm>
-                      <a:off x="0" y="0"/>
-                      <a:ext cx="6029960" cy="3272790"/>
-                    </a:xfrm>
-                    <a:prstGeom prst="rect">
-                      <a:avLst/>
-                    </a:prstGeom>
-                  </pic:spPr>
-                </pic:pic>
-              </a:graphicData>
-            </a:graphic>
-            <wp14:sizeRelH relativeFrom="margin">
-              <wp14:pctWidth>0</wp14:pctWidth>
-            </wp14:sizeRelH>
-            <wp14:sizeRelV relativeFrom="margin">
-              <wp14:pctHeight>0</wp14:pctHeight>
-            </wp14:sizeRelV>
-          </wp:anchor>
-        </w:drawing>
-      </w:r>
     </w:p>
     <w:p>
       <w:pPr>
@@ -4123,14 +3527,50 @@
         <w:rPr>
           <w:szCs w:val="22"/>
         </w:rPr>
-        <w:t xml:space="preserve">A Dossier is created by </w:t>
+        <w:t>A</w:t>
+      </w:r>
+      <w:r>
+        <w:rPr>
+          <w:szCs w:val="22"/>
+        </w:rPr>
+        <w:t>n</w:t>
+      </w:r>
+      <w:r>
+        <w:rPr>
+          <w:szCs w:val="22"/>
+        </w:rPr>
+        <w:t xml:space="preserve"> </w:t>
+      </w:r>
+      <w:r>
+        <w:rPr>
+          <w:szCs w:val="22"/>
+        </w:rPr>
+        <w:t>Incident</w:t>
+      </w:r>
+      <w:r>
+        <w:rPr>
+          <w:szCs w:val="22"/>
+        </w:rPr>
+        <w:t xml:space="preserve"> is created by </w:t>
       </w:r>
       <w:proofErr w:type="spellStart"/>
       <w:r>
         <w:rPr>
           <w:szCs w:val="22"/>
         </w:rPr>
-        <w:t>CreateDossierCommand</w:t>
+        <w:t>Create</w:t>
+      </w:r>
+      <w:r>
+        <w:rPr>
+          <w:szCs w:val="22"/>
+        </w:rPr>
+        <w:t>Incident</w:t>
+      </w:r>
+      <w:r>
+        <w:rPr>
+          <w:szCs w:val="22"/>
+        </w:rPr>
+        <w:t>Command</w:t>
       </w:r>
       <w:proofErr w:type="spellEnd"/>
       <w:r>
@@ -4143,7 +3583,19 @@
         <w:rPr>
           <w:szCs w:val="22"/>
         </w:rPr>
-        <w:t xml:space="preserve"> which </w:t>
+        <w:t xml:space="preserve"> </w:t>
+      </w:r>
+      <w:r>
+        <w:rPr>
+          <w:szCs w:val="22"/>
+        </w:rPr>
+        <w:br/>
+      </w:r>
+      <w:r>
+        <w:rPr>
+          <w:szCs w:val="22"/>
+        </w:rPr>
+        <w:t xml:space="preserve">which </w:t>
       </w:r>
       <w:r>
         <w:rPr>
@@ -4162,7 +3614,13 @@
         <w:rPr>
           <w:szCs w:val="22"/>
         </w:rPr>
-        <w:t>CreateDossierAuditLogEvent</w:t>
+        <w:t>Create</w:t>
+      </w:r>
+      <w:r>
+        <w:rPr>
+          <w:szCs w:val="22"/>
+        </w:rPr>
+        <w:t>IncidentActivity</w:t>
       </w:r>
       <w:proofErr w:type="spellEnd"/>
       <w:r>
@@ -4176,7 +3634,7 @@
       <w:pPr>
         <w:pStyle w:val="Heading2"/>
       </w:pPr>
-      <w:bookmarkStart w:id="4" w:name="_Toc87892876"/>
+      <w:bookmarkStart w:id="4" w:name="_Toc93247837"/>
       <w:r>
         <w:lastRenderedPageBreak/>
         <w:t>UI Design</w:t>
@@ -4191,10 +3649,16 @@
         <w:t xml:space="preserve">There are two </w:t>
       </w:r>
       <w:r>
-        <w:t>applications associated with this project: mobile application and web application.</w:t>
-      </w:r>
-      <w:r>
-        <w:t xml:space="preserve">  The mobile application target</w:t>
+        <w:t>applications associated with this project: mobile a</w:t>
+      </w:r>
+      <w:r>
+        <w:t>nd web applications</w:t>
+      </w:r>
+      <w:r>
+        <w:t>.</w:t>
+      </w:r>
+      <w:r>
+        <w:t xml:space="preserve"> The mobile application target</w:t>
       </w:r>
       <w:r>
         <w:t>s</w:t>
@@ -4218,7 +3682,7 @@
         <w:t xml:space="preserve"> via the mobile app</w:t>
       </w:r>
       <w:r>
-        <w:t xml:space="preserve">.  </w:t>
+        <w:t xml:space="preserve">. </w:t>
       </w:r>
       <w:r>
         <w:t>The web applicatio</w:t>
@@ -4242,7 +3706,7 @@
         <w:t>need to download, review, and analyze dossiers</w:t>
       </w:r>
       <w:r>
-        <w:t xml:space="preserve">.  </w:t>
+        <w:t xml:space="preserve">. </w:t>
       </w:r>
       <w:r>
         <w:t xml:space="preserve">Both applications interface </w:t>
@@ -4314,7 +3778,19 @@
         <w:t>requiring the user to press</w:t>
       </w:r>
       <w:r>
-        <w:t xml:space="preserve"> the Connect button</w:t>
+        <w:t xml:space="preserve"> the </w:t>
+      </w:r>
+      <w:r>
+        <w:t>“</w:t>
+      </w:r>
+      <w:r>
+        <w:t>Report a corruption issue</w:t>
+      </w:r>
+      <w:r>
+        <w:t>”</w:t>
+      </w:r>
+      <w:r>
+        <w:t xml:space="preserve"> button</w:t>
       </w:r>
       <w:r>
         <w:t xml:space="preserve"> </w:t>
@@ -4326,181 +3802,127 @@
         <w:t xml:space="preserve"> submitting </w:t>
       </w:r>
       <w:r>
-        <w:t>dossiers.  Once connected, the user will be taken to the Dossier Submission Form</w:t>
-      </w:r>
-      <w:r>
-        <w:t>. T</w:t>
-      </w:r>
-      <w:r>
-        <w:t xml:space="preserve">he user will need </w:t>
-      </w:r>
-      <w:r>
-        <w:t xml:space="preserve">to enter </w:t>
+        <w:t xml:space="preserve">dossiers. </w:t>
+      </w:r>
+      <w:r>
+        <w:t>The user will be taken to the Dossier Submission Form screen when clicked. T</w:t>
+      </w:r>
+      <w:r>
+        <w:t xml:space="preserve">he user will need to </w:t>
+      </w:r>
+      <w:r>
+        <w:t xml:space="preserve">enter </w:t>
       </w:r>
       <w:r>
         <w:t xml:space="preserve">required </w:t>
       </w:r>
       <w:r>
-        <w:t>inputs (</w:t>
+        <w:t xml:space="preserve">inputs </w:t>
+      </w:r>
+      <w:r>
+        <w:t>(</w:t>
+      </w:r>
+      <w:r>
+        <w:t>i</w:t>
+      </w:r>
+      <w:r>
+        <w:t>nstitution,</w:t>
+      </w:r>
+      <w:r>
+        <w:t xml:space="preserve"> </w:t>
       </w:r>
       <w:r>
         <w:t>c</w:t>
       </w:r>
       <w:r>
-        <w:t xml:space="preserve">ountry, </w:t>
+        <w:t xml:space="preserve">orruption </w:t>
+      </w:r>
+      <w:r>
+        <w:t>t</w:t>
+      </w:r>
+      <w:r>
+        <w:t xml:space="preserve">ypes, </w:t>
+      </w:r>
+      <w:r>
+        <w:t>d</w:t>
+      </w:r>
+      <w:r>
+        <w:t>escription)</w:t>
+      </w:r>
+      <w:r>
+        <w:t xml:space="preserve"> and optional inputs like hashtags and file assets.</w:t>
+      </w:r>
+      <w:r>
+        <w:t xml:space="preserve"> </w:t>
+      </w:r>
+      <w:r>
+        <w:t xml:space="preserve">Once all required fields </w:t>
+      </w:r>
+      <w:r>
+        <w:t>are filled, the user clicks</w:t>
+      </w:r>
+      <w:r>
+        <w:t xml:space="preserve"> on the submit button located in the top right</w:t>
+      </w:r>
+      <w:r>
+        <w:t xml:space="preserve">. </w:t>
+      </w:r>
+      <w:r>
+        <w:t>Lastly, t</w:t>
+      </w:r>
+      <w:r>
+        <w:t>he</w:t>
+      </w:r>
+      <w:r>
+        <w:t xml:space="preserve"> </w:t>
+      </w:r>
+      <w:r>
+        <w:t xml:space="preserve">user will be taken to the </w:t>
+      </w:r>
+      <w:r>
+        <w:t>Processing</w:t>
+      </w:r>
+      <w:r>
+        <w:t xml:space="preserve"> screen</w:t>
+      </w:r>
+      <w:r>
+        <w:t>,</w:t>
+      </w:r>
+      <w:r>
+        <w:t xml:space="preserve"> </w:t>
+      </w:r>
+      <w:r>
+        <w:t>where a spinning indicator show</w:t>
+      </w:r>
+      <w:r>
+        <w:t>s</w:t>
+      </w:r>
+      <w:r>
+        <w:t xml:space="preserve"> that their submission is </w:t>
       </w:r>
       <w:r>
         <w:t>i</w:t>
       </w:r>
       <w:r>
-        <w:t>nstitution,</w:t>
-      </w:r>
-      <w:r>
-        <w:t xml:space="preserve"> </w:t>
-      </w:r>
-      <w:r>
-        <w:t>c</w:t>
-      </w:r>
-      <w:r>
-        <w:t xml:space="preserve">orruption </w:t>
-      </w:r>
-      <w:r>
-        <w:t>t</w:t>
-      </w:r>
-      <w:r>
-        <w:t xml:space="preserve">ypes, </w:t>
-      </w:r>
-      <w:r>
-        <w:t>d</w:t>
-      </w:r>
-      <w:r>
-        <w:t>escription)</w:t>
-      </w:r>
-      <w:r>
-        <w:t xml:space="preserve"> and optional inputs like hashtags and file assets.</w:t>
-      </w:r>
-      <w:r>
-        <w:t xml:space="preserve">  There is </w:t>
-      </w:r>
-      <w:r>
-        <w:t>a V</w:t>
-      </w:r>
-      <w:r>
-        <w:t>PN</w:t>
-      </w:r>
-      <w:r>
-        <w:t xml:space="preserve"> c</w:t>
-      </w:r>
-      <w:r>
-        <w:t>onnect</w:t>
-      </w:r>
-      <w:r>
-        <w:t>ion status</w:t>
-      </w:r>
-      <w:r>
-        <w:t xml:space="preserve"> label located above the Submit </w:t>
-      </w:r>
-      <w:r>
-        <w:t>button to indicate their VPN connection status.  A green bar means their connect</w:t>
-      </w:r>
-      <w:r>
-        <w:t>ion</w:t>
-      </w:r>
-      <w:r>
-        <w:t xml:space="preserve"> is secured. </w:t>
-      </w:r>
-      <w:r>
-        <w:t xml:space="preserve"> There are </w:t>
-      </w:r>
-      <w:r>
-        <w:t>three associated</w:t>
-      </w:r>
-      <w:r>
-        <w:t xml:space="preserve"> notifications: error</w:t>
-      </w:r>
-      <w:r>
-        <w:t xml:space="preserve">, warning, and successful.  The </w:t>
-      </w:r>
-      <w:r>
-        <w:t>E</w:t>
-      </w:r>
-      <w:r>
-        <w:t xml:space="preserve">rror </w:t>
-      </w:r>
-      <w:r>
-        <w:t>N</w:t>
-      </w:r>
-      <w:r>
-        <w:t xml:space="preserve">otification </w:t>
-      </w:r>
-      <w:r>
-        <w:t>tells the user there may be issues connecting to the virtual private network</w:t>
-      </w:r>
-      <w:r>
-        <w:t xml:space="preserve">.  The </w:t>
-      </w:r>
-      <w:r>
-        <w:t>W</w:t>
-      </w:r>
-      <w:r>
-        <w:t>arn</w:t>
-      </w:r>
-      <w:r>
-        <w:t>ing</w:t>
-      </w:r>
-      <w:r>
-        <w:t xml:space="preserve"> </w:t>
-      </w:r>
-      <w:r>
-        <w:t>N</w:t>
-      </w:r>
-      <w:r>
-        <w:t>otification indicat</w:t>
-      </w:r>
-      <w:r>
-        <w:t>es</w:t>
-      </w:r>
-      <w:r>
-        <w:t xml:space="preserve"> </w:t>
-      </w:r>
-      <w:r>
-        <w:t>problem</w:t>
-      </w:r>
-      <w:r>
-        <w:t>s with form validation</w:t>
-      </w:r>
-      <w:r>
-        <w:t xml:space="preserve">. </w:t>
-      </w:r>
-      <w:r>
-        <w:t>Lastly, t</w:t>
-      </w:r>
-      <w:r>
-        <w:t>he</w:t>
-      </w:r>
-      <w:r>
-        <w:t xml:space="preserve"> </w:t>
-      </w:r>
-      <w:r>
-        <w:t>S</w:t>
-      </w:r>
-      <w:r>
-        <w:t xml:space="preserve">uccessful </w:t>
-      </w:r>
-      <w:r>
-        <w:t>N</w:t>
-      </w:r>
-      <w:r>
-        <w:t>otification indicat</w:t>
-      </w:r>
-      <w:r>
-        <w:t>es</w:t>
-      </w:r>
-      <w:r>
-        <w:t xml:space="preserve"> dossiers have</w:t>
-      </w:r>
-      <w:r>
-        <w:t xml:space="preserve"> been submitted successfully.</w:t>
+        <w:t xml:space="preserve">n progress and other </w:t>
+      </w:r>
+      <w:r>
+        <w:t>indicators show</w:t>
+      </w:r>
+      <w:r>
+        <w:t xml:space="preserve"> the entire process</w:t>
+      </w:r>
+      <w:r>
+        <w:t>.</w:t>
+      </w:r>
+      <w:r>
+        <w:t xml:space="preserve"> Dossiers submission usually take</w:t>
+      </w:r>
+      <w:r>
+        <w:t>s</w:t>
+      </w:r>
+      <w:r>
+        <w:t xml:space="preserve"> a few minutes, but the user may exit the screen anytime.</w:t>
       </w:r>
     </w:p>
     <w:p>
@@ -4540,7 +3962,7 @@
         <w:t xml:space="preserve"> </w:t>
       </w:r>
       <w:r>
-        <w:t xml:space="preserve">and reporting.  The dashboard scene </w:t>
+        <w:t xml:space="preserve">and reporting. The dashboard scene </w:t>
       </w:r>
       <w:r>
         <w:t xml:space="preserve">consists of six widgets: number of total </w:t>
@@ -4573,13 +3995,7 @@
         <w:t xml:space="preserve">added </w:t>
       </w:r>
       <w:r>
-        <w:t>dossiers</w:t>
-      </w:r>
-      <w:r>
-        <w:t>,</w:t>
-      </w:r>
-      <w:r>
-        <w:t xml:space="preserve"> and recent</w:t>
+        <w:t>dossiers and recent</w:t>
       </w:r>
       <w:r>
         <w:t>ly</w:t>
@@ -4645,13 +4061,13 @@
         <w:t>.</w:t>
       </w:r>
       <w:r>
-        <w:t xml:space="preserve">  </w:t>
+        <w:t xml:space="preserve"> </w:t>
       </w:r>
       <w:r>
         <w:t>Click on an institution record, and the user will be taken to the Institution Profile scene</w:t>
       </w:r>
       <w:r>
-        <w:t xml:space="preserve">.  </w:t>
+        <w:t xml:space="preserve">. </w:t>
       </w:r>
       <w:r>
         <w:t xml:space="preserve">The institution profile </w:t>
@@ -4681,7 +4097,7 @@
         <w:t>analysts.</w:t>
       </w:r>
       <w:r>
-        <w:t xml:space="preserve">  </w:t>
+        <w:t xml:space="preserve"> </w:t>
       </w:r>
       <w:r>
         <w:t>Click on a dossier</w:t>
@@ -4791,7 +4207,7 @@
         <w:t xml:space="preserve">scope </w:t>
       </w:r>
       <w:r>
-        <w:t xml:space="preserve">but are intended to release in later versions.  These features </w:t>
+        <w:t xml:space="preserve">but are intended to release in later versions. These features </w:t>
       </w:r>
       <w:r>
         <w:t xml:space="preserve">aim to provide analysts </w:t>
@@ -4831,7 +4247,7 @@
         <w:t>d</w:t>
       </w:r>
       <w:r>
-        <w:t xml:space="preserve"> with the reported institution.  </w:t>
+        <w:t xml:space="preserve"> with the reported institution. </w:t>
       </w:r>
       <w:r>
         <w:t>Corruption occurred</w:t>
@@ -4846,10 +4262,13 @@
         <w:t>-high</w:t>
       </w:r>
       <w:r>
-        <w:t xml:space="preserve"> tiers.  </w:t>
-      </w:r>
-      <w:r>
-        <w:t>Higher</w:t>
+        <w:t xml:space="preserve"> tiers</w:t>
+      </w:r>
+      <w:r>
+        <w:t>, and h</w:t>
+      </w:r>
+      <w:r>
+        <w:t>igher</w:t>
       </w:r>
       <w:r>
         <w:t xml:space="preserve"> tier</w:t>
@@ -4888,7 +4307,7 @@
         <w:t>.</w:t>
       </w:r>
       <w:r>
-        <w:t xml:space="preserve">  </w:t>
+        <w:t xml:space="preserve"> </w:t>
       </w:r>
       <w:r>
         <w:t>An o</w:t>
@@ -5227,7 +4646,7 @@
         <w:rPr>
           <w:noProof/>
         </w:rPr>
-        <w:t xml:space="preserve">.  Mockup for the Dashboard </w:t>
+        <w:t xml:space="preserve">. Mockup for the Dashboard </w:t>
       </w:r>
       <w:r>
         <w:rPr>
@@ -5336,7 +4755,7 @@
         <w:rPr>
           <w:noProof/>
         </w:rPr>
-        <w:t>.  Mockup for the Institution</w:t>
+        <w:t>. Mockup for the Institution</w:t>
       </w:r>
       <w:r>
         <w:rPr>
@@ -5396,10 +4815,10 @@
           <w:noProof/>
         </w:rPr>
         <w:drawing>
-          <wp:inline distT="0" distB="0" distL="0" distR="0" wp14:anchorId="63C8D3A0" wp14:editId="0FD9F652">
+          <wp:inline distT="0" distB="0" distL="0" distR="0" wp14:anchorId="4F1F82DB" wp14:editId="30ED9C00">
             <wp:extent cx="5943600" cy="3498850"/>
             <wp:effectExtent l="0" t="0" r="0" b="0"/>
-            <wp:docPr id="14" name="Picture 14" descr="Graphical user interface, application&#10;&#10;Description automatically generated"/>
+            <wp:docPr id="7" name="Picture 7" descr="Graphical user interface&#10;&#10;Description automatically generated"/>
             <wp:cNvGraphicFramePr>
               <a:graphicFrameLocks xmlns:a="http://schemas.openxmlformats.org/drawingml/2006/main" noChangeAspect="1"/>
             </wp:cNvGraphicFramePr>
@@ -5407,7 +4826,7 @@
               <a:graphicData uri="http://schemas.openxmlformats.org/drawingml/2006/picture">
                 <pic:pic xmlns:pic="http://schemas.openxmlformats.org/drawingml/2006/picture">
                   <pic:nvPicPr>
-                    <pic:cNvPr id="14" name="Picture 14" descr="Graphical user interface, application&#10;&#10;Description automatically generated"/>
+                    <pic:cNvPr id="7" name="Picture 7" descr="Graphical user interface&#10;&#10;Description automatically generated"/>
                     <pic:cNvPicPr>
                       <a:picLocks noChangeAspect="1" noChangeArrowheads="1"/>
                     </pic:cNvPicPr>
@@ -5478,7 +4897,7 @@
         <w:rPr>
           <w:noProof/>
         </w:rPr>
-        <w:t>.  Mockup for the Reporting scene</w:t>
+        <w:t>. Mockup for the Reporting scene</w:t>
       </w:r>
     </w:p>
     <w:p>
@@ -5487,7 +4906,7 @@
         <w:spacing w:line="240" w:lineRule="auto"/>
       </w:pPr>
       <w:bookmarkStart w:id="5" w:name="_Toc528608384"/>
-      <w:bookmarkStart w:id="6" w:name="_Toc87892877"/>
+      <w:bookmarkStart w:id="6" w:name="_Toc93247838"/>
       <w:r>
         <w:lastRenderedPageBreak/>
         <w:t>Unit Test Plan</w:t>
@@ -5500,7 +4919,7 @@
         <w:pStyle w:val="Heading2"/>
         <w:spacing w:after="240" w:line="240" w:lineRule="auto"/>
       </w:pPr>
-      <w:bookmarkStart w:id="7" w:name="_Toc87892878"/>
+      <w:bookmarkStart w:id="7" w:name="_Toc93247839"/>
       <w:r>
         <w:t>Introduction</w:t>
       </w:r>
@@ -5511,7 +4930,7 @@
         <w:pStyle w:val="Heading3"/>
         <w:spacing w:line="240" w:lineRule="auto"/>
       </w:pPr>
-      <w:bookmarkStart w:id="8" w:name="_Toc87892879"/>
+      <w:bookmarkStart w:id="8" w:name="_Toc93247840"/>
       <w:r>
         <w:t>Purpose</w:t>
       </w:r>
@@ -5537,7 +4956,7 @@
         <w:t xml:space="preserve"> to find bugs and fi</w:t>
       </w:r>
       <w:r>
-        <w:t xml:space="preserve">x them as soon as possible.  The test plan </w:t>
+        <w:t xml:space="preserve">x them as soon as possible. The test plan </w:t>
       </w:r>
       <w:r>
         <w:t>uses three testing techniques:</w:t>
@@ -5558,7 +4977,7 @@
         <w:t xml:space="preserve"> and </w:t>
       </w:r>
       <w:r>
-        <w:t xml:space="preserve">black-box testing. </w:t>
+        <w:t>black-box testing.</w:t>
       </w:r>
       <w:r>
         <w:t xml:space="preserve"> Unit </w:t>
@@ -5591,7 +5010,7 @@
         <w:t>is</w:t>
       </w:r>
       <w:r>
-        <w:t xml:space="preserve"> extremely important as it is the first chance to catch bugs.  </w:t>
+        <w:t xml:space="preserve"> extremely important as it is the first chance to catch bugs. </w:t>
       </w:r>
       <w:r>
         <w:t>Acceptance testing determine</w:t>
@@ -5606,7 +5025,7 @@
         <w:t>ire</w:t>
       </w:r>
       <w:r>
-        <w:t xml:space="preserve">ments.  </w:t>
+        <w:t xml:space="preserve">ments. </w:t>
       </w:r>
       <w:r>
         <w:t xml:space="preserve">In black-box testing, </w:t>
@@ -5627,7 +5046,7 @@
         <w:t>s</w:t>
       </w:r>
       <w:r>
-        <w:t xml:space="preserve">.  So, </w:t>
+        <w:t xml:space="preserve">. So, </w:t>
       </w:r>
       <w:r>
         <w:t xml:space="preserve">testers send </w:t>
@@ -5660,7 +5079,7 @@
         <w:t>.</w:t>
       </w:r>
       <w:r>
-        <w:t xml:space="preserve">  </w:t>
+        <w:t xml:space="preserve"> </w:t>
       </w:r>
       <w:r>
         <w:t xml:space="preserve">The mobile application, </w:t>
@@ -5714,7 +5133,7 @@
         <w:pStyle w:val="Heading3"/>
         <w:spacing w:line="240" w:lineRule="auto"/>
       </w:pPr>
-      <w:bookmarkStart w:id="9" w:name="_Toc87892880"/>
+      <w:bookmarkStart w:id="9" w:name="_Toc93247841"/>
       <w:r>
         <w:t>Overview</w:t>
       </w:r>
@@ -5808,7 +5227,7 @@
         <w:t>lient</w:t>
       </w:r>
       <w:r>
-        <w:t xml:space="preserve">.  </w:t>
+        <w:t xml:space="preserve">. </w:t>
       </w:r>
       <w:r>
         <w:t>A successful test ensures better safety for activists.</w:t>
@@ -5825,7 +5244,7 @@
         <w:pStyle w:val="Heading2"/>
         <w:spacing w:line="240" w:lineRule="auto"/>
       </w:pPr>
-      <w:bookmarkStart w:id="10" w:name="_Toc87892881"/>
+      <w:bookmarkStart w:id="10" w:name="_Toc93247842"/>
       <w:r>
         <w:t>Test Plan</w:t>
       </w:r>
@@ -5840,7 +5259,7 @@
           <w:szCs w:val="22"/>
         </w:rPr>
       </w:pPr>
-      <w:bookmarkStart w:id="11" w:name="_Toc87892882"/>
+      <w:bookmarkStart w:id="11" w:name="_Toc93247843"/>
       <w:r>
         <w:rPr>
           <w:sz w:val="22"/>
@@ -5898,7 +5317,7 @@
           <w:szCs w:val="22"/>
         </w:rPr>
       </w:pPr>
-      <w:bookmarkStart w:id="12" w:name="_Toc87892883"/>
+      <w:bookmarkStart w:id="12" w:name="_Toc93247844"/>
       <w:r>
         <w:rPr>
           <w:sz w:val="22"/>
@@ -5955,7 +5374,7 @@
           <w:szCs w:val="22"/>
         </w:rPr>
       </w:pPr>
-      <w:bookmarkStart w:id="13" w:name="_Toc87892884"/>
+      <w:bookmarkStart w:id="13" w:name="_Toc93247845"/>
       <w:r>
         <w:rPr>
           <w:sz w:val="22"/>
@@ -5978,28 +5397,14 @@
           <w:sz w:val="22"/>
           <w:szCs w:val="22"/>
         </w:rPr>
-        <w:t>VPN Status of Connected</w:t>
+        <w:t xml:space="preserve">A Successful </w:t>
       </w:r>
       <w:r>
         <w:rPr>
           <w:sz w:val="22"/>
           <w:szCs w:val="22"/>
         </w:rPr>
-        <w:t xml:space="preserve">.  </w:t>
-      </w:r>
-      <w:r>
-        <w:rPr>
-          <w:sz w:val="22"/>
-          <w:szCs w:val="22"/>
-        </w:rPr>
-        <w:t xml:space="preserve">A Successful </w:t>
-      </w:r>
-      <w:r>
-        <w:rPr>
-          <w:sz w:val="22"/>
-          <w:szCs w:val="22"/>
-        </w:rPr>
-        <w:t>Notification</w:t>
+        <w:t>Submission</w:t>
       </w:r>
       <w:r>
         <w:rPr>
@@ -6032,7 +5437,7 @@
           <w:szCs w:val="22"/>
         </w:rPr>
       </w:pPr>
-      <w:bookmarkStart w:id="14" w:name="_Toc87892885"/>
+      <w:bookmarkStart w:id="14" w:name="_Toc93247846"/>
       <w:r>
         <w:rPr>
           <w:sz w:val="22"/>
@@ -6136,14 +5541,63 @@
           <w:sz w:val="22"/>
           <w:szCs w:val="22"/>
         </w:rPr>
-        <w:t xml:space="preserve"> App &gt; Click on Connect.  Verify that connection status is “connected”</w:t>
+        <w:t xml:space="preserve"> App &gt; </w:t>
       </w:r>
       <w:r>
         <w:rPr>
           <w:sz w:val="22"/>
           <w:szCs w:val="22"/>
         </w:rPr>
-        <w:t xml:space="preserve"> in the following screen.</w:t>
+        <w:t xml:space="preserve">Click on </w:t>
+      </w:r>
+      <w:r>
+        <w:rPr>
+          <w:sz w:val="22"/>
+          <w:szCs w:val="22"/>
+        </w:rPr>
+        <w:t xml:space="preserve">the </w:t>
+      </w:r>
+      <w:r>
+        <w:rPr>
+          <w:sz w:val="22"/>
+          <w:szCs w:val="22"/>
+        </w:rPr>
+        <w:t>“</w:t>
+      </w:r>
+      <w:r>
+        <w:rPr>
+          <w:sz w:val="22"/>
+          <w:szCs w:val="22"/>
+        </w:rPr>
+        <w:t>Report a corruption issue</w:t>
+      </w:r>
+      <w:r>
+        <w:rPr>
+          <w:sz w:val="22"/>
+          <w:szCs w:val="22"/>
+        </w:rPr>
+        <w:t>” button</w:t>
+      </w:r>
+      <w:r>
+        <w:rPr>
+          <w:sz w:val="22"/>
+          <w:szCs w:val="22"/>
+        </w:rPr>
+        <w:t xml:space="preserve">. </w:t>
+      </w:r>
+      <w:r>
+        <w:rPr>
+          <w:sz w:val="22"/>
+          <w:szCs w:val="22"/>
+        </w:rPr>
+        <w:t>Enter required inputs &gt; Click Submit</w:t>
+      </w:r>
+      <w:r>
+        <w:rPr>
+          <w:sz w:val="22"/>
+          <w:szCs w:val="22"/>
+        </w:rPr>
+        <w:t>.</w:t>
       </w:r>
     </w:p>
     <w:p>
@@ -6164,58 +5618,42 @@
           <w:sz w:val="22"/>
           <w:szCs w:val="22"/>
         </w:rPr>
-        <w:t xml:space="preserve">Launch </w:t>
+        <w:t xml:space="preserve">Verify that the application </w:t>
       </w:r>
       <w:r>
         <w:rPr>
           <w:sz w:val="22"/>
           <w:szCs w:val="22"/>
         </w:rPr>
-        <w:t xml:space="preserve">the </w:t>
-      </w:r>
-      <w:proofErr w:type="spellStart"/>
+        <w:t xml:space="preserve">displays </w:t>
+      </w:r>
       <w:r>
         <w:rPr>
           <w:sz w:val="22"/>
           <w:szCs w:val="22"/>
         </w:rPr>
-        <w:t>Dossa</w:t>
-      </w:r>
-      <w:proofErr w:type="spellEnd"/>
+        <w:t>checks next to all progressing items</w:t>
+      </w:r>
       <w:r>
         <w:rPr>
           <w:sz w:val="22"/>
           <w:szCs w:val="22"/>
         </w:rPr>
-        <w:t xml:space="preserve"> App &gt; Click on Connect &gt; Enter required inputs &gt; Click Submit</w:t>
+        <w:t xml:space="preserve"> to indicate successful submission</w:t>
       </w:r>
       <w:r>
         <w:rPr>
           <w:sz w:val="22"/>
           <w:szCs w:val="22"/>
         </w:rPr>
-        <w:t xml:space="preserve">.  Verify that the application </w:t>
+        <w:t>.</w:t>
       </w:r>
       <w:r>
         <w:rPr>
           <w:sz w:val="22"/>
           <w:szCs w:val="22"/>
         </w:rPr>
-        <w:t>displays a Successful Notification</w:t>
-      </w:r>
-      <w:r>
-        <w:rPr>
-          <w:sz w:val="22"/>
-          <w:szCs w:val="22"/>
-        </w:rPr>
-        <w:t xml:space="preserve"> to indicate successful submission</w:t>
-      </w:r>
-      <w:r>
-        <w:rPr>
-          <w:sz w:val="22"/>
-          <w:szCs w:val="22"/>
-        </w:rPr>
-        <w:t>.</w:t>
+        <w:t xml:space="preserve"> Specifically, a check next to Done.</w:t>
       </w:r>
     </w:p>
     <w:p>
@@ -6227,7 +5665,7 @@
           <w:szCs w:val="22"/>
         </w:rPr>
       </w:pPr>
-      <w:bookmarkStart w:id="15" w:name="_Toc87892886"/>
+      <w:bookmarkStart w:id="15" w:name="_Toc93247847"/>
       <w:r>
         <w:rPr>
           <w:sz w:val="22"/>
@@ -6405,7 +5843,7 @@
           <w:szCs w:val="22"/>
         </w:rPr>
       </w:pPr>
-      <w:bookmarkStart w:id="16" w:name="_Toc87892887"/>
+      <w:bookmarkStart w:id="16" w:name="_Toc93247848"/>
       <w:r>
         <w:rPr>
           <w:sz w:val="22"/>
@@ -6625,14 +6063,14 @@
           <w:sz w:val="22"/>
           <w:szCs w:val="22"/>
         </w:rPr>
-        <w:t>.  If failed,</w:t>
+        <w:t>. If failed,</w:t>
       </w:r>
       <w:r>
         <w:rPr>
           <w:sz w:val="22"/>
           <w:szCs w:val="22"/>
         </w:rPr>
-        <w:t xml:space="preserve"> verify that the VPN server is running.  Also, check that required fields a</w:t>
+        <w:t xml:space="preserve"> verify that the VPN server is running. Also, check that required fields a</w:t>
       </w:r>
       <w:r>
         <w:rPr>
@@ -6665,10 +6103,20 @@
     </w:p>
     <w:p>
       <w:pPr>
+        <w:spacing w:line="240" w:lineRule="auto"/>
+        <w:ind w:left="720" w:firstLine="0"/>
+        <w:rPr>
+          <w:sz w:val="22"/>
+          <w:szCs w:val="22"/>
+        </w:rPr>
+      </w:pPr>
+    </w:p>
+    <w:p>
+      <w:pPr>
         <w:pStyle w:val="Heading2"/>
         <w:spacing w:line="240" w:lineRule="auto"/>
       </w:pPr>
-      <w:bookmarkStart w:id="17" w:name="_Toc87892888"/>
+      <w:bookmarkStart w:id="17" w:name="_Toc93247849"/>
       <w:r>
         <w:lastRenderedPageBreak/>
         <w:t>Specifications</w:t>
@@ -6680,44 +6128,64 @@
         <w:spacing w:line="240" w:lineRule="auto"/>
       </w:pPr>
       <w:r>
-        <w:t xml:space="preserve">Provide sample code that represents what </w:t>
-      </w:r>
-      <w:r>
-        <w:t xml:space="preserve">testing code </w:t>
-      </w:r>
-      <w:r>
-        <w:t xml:space="preserve">was used. Screenshots are acceptable. </w:t>
+        <w:t xml:space="preserve">A key component in the web </w:t>
+      </w:r>
+      <w:r>
+        <w:t>application is the Data Provider, which make</w:t>
+      </w:r>
+      <w:r>
+        <w:t>s</w:t>
+      </w:r>
+      <w:r>
+        <w:t xml:space="preserve"> HTTP request</w:t>
+      </w:r>
+      <w:r>
+        <w:t>s</w:t>
+      </w:r>
+      <w:r>
+        <w:t xml:space="preserve"> to the backend API in </w:t>
+      </w:r>
+      <w:proofErr w:type="spellStart"/>
+      <w:r>
+        <w:t>GraphQL</w:t>
+      </w:r>
+      <w:proofErr w:type="spellEnd"/>
+      <w:r>
+        <w:t xml:space="preserve">. The screenshot below shows the London </w:t>
+      </w:r>
+      <w:r>
+        <w:t>unit testing method</w:t>
+      </w:r>
+      <w:r>
+        <w:t xml:space="preserve"> to ensure that the Data Provider works </w:t>
+      </w:r>
+      <w:r>
+        <w:t>for its purposes</w:t>
+      </w:r>
+      <w:r>
+        <w:t>.</w:t>
       </w:r>
     </w:p>
     <w:p>
       <w:pPr>
+        <w:spacing w:line="240" w:lineRule="auto"/>
+      </w:pPr>
+    </w:p>
+    <w:p>
+      <w:pPr>
         <w:pStyle w:val="Heading2"/>
         <w:spacing w:line="240" w:lineRule="auto"/>
       </w:pPr>
     </w:p>
     <w:p>
-      <w:pPr>
-        <w:pStyle w:val="Heading2"/>
-        <w:spacing w:line="240" w:lineRule="auto"/>
-      </w:pPr>
-      <w:r>
-        <w:rPr>
-          <w:noProof/>
-          <w:lang w:eastAsia="en-US"/>
-        </w:rPr>
+      <w:bookmarkStart w:id="18" w:name="_Toc93244126"/>
+      <w:bookmarkStart w:id="19" w:name="_Toc93244184"/>
+      <w:r>
         <w:drawing>
-          <wp:anchor distT="0" distB="0" distL="114300" distR="114300" simplePos="0" relativeHeight="251666432" behindDoc="1" locked="0" layoutInCell="1" allowOverlap="1" wp14:anchorId="6A7AA660" wp14:editId="255988CF">
-            <wp:simplePos x="0" y="0"/>
-            <wp:positionH relativeFrom="column">
-              <wp:posOffset>1195841</wp:posOffset>
-            </wp:positionH>
-            <wp:positionV relativeFrom="paragraph">
-              <wp:posOffset>217514</wp:posOffset>
-            </wp:positionV>
-            <wp:extent cx="3886200" cy="2768600"/>
+          <wp:inline distT="0" distB="0" distL="0" distR="0" wp14:anchorId="2010DF31" wp14:editId="0F6F822E">
+            <wp:extent cx="4867275" cy="3685816"/>
             <wp:effectExtent l="0" t="0" r="0" b="0"/>
-            <wp:wrapTopAndBottom/>
-            <wp:docPr id="3" name="Picture 3"/>
+            <wp:docPr id="12" name="Picture 12" descr="Text&#10;&#10;Description automatically generated"/>
             <wp:cNvGraphicFramePr>
               <a:graphicFrameLocks xmlns:a="http://schemas.openxmlformats.org/drawingml/2006/main" noChangeAspect="1"/>
             </wp:cNvGraphicFramePr>
@@ -6725,17 +6193,11 @@
               <a:graphicData uri="http://schemas.openxmlformats.org/drawingml/2006/picture">
                 <pic:pic xmlns:pic="http://schemas.openxmlformats.org/drawingml/2006/picture">
                   <pic:nvPicPr>
-                    <pic:cNvPr id="1683835225" name="testing1.jpg"/>
+                    <pic:cNvPr id="12" name="Picture 12" descr="Text&#10;&#10;Description automatically generated"/>
                     <pic:cNvPicPr/>
                   </pic:nvPicPr>
                   <pic:blipFill>
-                    <a:blip r:embed="rId16">
-                      <a:extLst>
-                        <a:ext uri="{28A0092B-C50C-407E-A947-70E740481C1C}">
-                          <a14:useLocalDpi xmlns:a14="http://schemas.microsoft.com/office/drawing/2010/main" val="0"/>
-                        </a:ext>
-                      </a:extLst>
-                    </a:blip>
+                    <a:blip r:embed="rId16"/>
                     <a:stretch>
                       <a:fillRect/>
                     </a:stretch>
@@ -6743,7 +6205,7 @@
                   <pic:spPr>
                     <a:xfrm>
                       <a:off x="0" y="0"/>
-                      <a:ext cx="3886200" cy="2768600"/>
+                      <a:ext cx="4875433" cy="3691993"/>
                     </a:xfrm>
                     <a:prstGeom prst="rect">
                       <a:avLst/>
@@ -6752,93 +6214,289 @@
                 </pic:pic>
               </a:graphicData>
             </a:graphic>
-            <wp14:sizeRelH relativeFrom="margin">
-              <wp14:pctWidth>0</wp14:pctWidth>
-            </wp14:sizeRelH>
-            <wp14:sizeRelV relativeFrom="margin">
-              <wp14:pctHeight>0</wp14:pctHeight>
-            </wp14:sizeRelV>
-          </wp:anchor>
+          </wp:inline>
         </w:drawing>
       </w:r>
-    </w:p>
-    <w:p>
-      <w:pPr>
-        <w:spacing w:line="240" w:lineRule="auto"/>
-      </w:pPr>
-    </w:p>
-    <w:p>
-      <w:pPr>
-        <w:pStyle w:val="Heading2"/>
-        <w:spacing w:line="240" w:lineRule="auto"/>
-      </w:pPr>
-    </w:p>
-    <w:p>
-      <w:pPr>
-        <w:pStyle w:val="Heading2"/>
-        <w:spacing w:line="240" w:lineRule="auto"/>
-      </w:pPr>
-      <w:bookmarkStart w:id="18" w:name="_Toc87892889"/>
-      <w:r>
-        <w:t>Procedures</w:t>
-      </w:r>
       <w:bookmarkEnd w:id="18"/>
-    </w:p>
-    <w:p>
-      <w:pPr>
-        <w:spacing w:line="240" w:lineRule="auto"/>
-      </w:pPr>
-      <w:r>
-        <w:t>Provide a detailed list of the steps you used to complete the testing process. Be sure to mention if iterations were/are part of the process used and when pass/fail results were provided.</w:t>
-      </w:r>
-    </w:p>
-    <w:p>
-      <w:pPr>
-        <w:pStyle w:val="Heading2"/>
-        <w:spacing w:line="240" w:lineRule="auto"/>
-      </w:pPr>
-      <w:bookmarkStart w:id="19" w:name="_Toc87892890"/>
-    </w:p>
-    <w:p>
-      <w:pPr>
-        <w:pStyle w:val="Heading2"/>
-        <w:spacing w:line="240" w:lineRule="auto"/>
-      </w:pPr>
-      <w:r>
-        <w:t>Results</w:t>
-      </w:r>
       <w:bookmarkEnd w:id="19"/>
     </w:p>
     <w:p>
       <w:pPr>
+        <w:pStyle w:val="Caption"/>
+        <w:jc w:val="right"/>
+      </w:pPr>
+      <w:r>
+        <w:t xml:space="preserve">Figure </w:t>
+      </w:r>
+      <w:r>
+        <w:fldChar w:fldCharType="begin"/>
+      </w:r>
+      <w:r>
+        <w:instrText xml:space="preserve"> SEQ Figure \* ARABIC </w:instrText>
+      </w:r>
+      <w:r>
+        <w:fldChar w:fldCharType="separate"/>
+      </w:r>
+      <w:r>
+        <w:rPr>
+          <w:noProof/>
+        </w:rPr>
+        <w:t>7</w:t>
+      </w:r>
+      <w:r>
+        <w:fldChar w:fldCharType="end"/>
+      </w:r>
+      <w:r>
+        <w:t xml:space="preserve">. </w:t>
+      </w:r>
+      <w:r>
+        <w:t xml:space="preserve">London Method to Unit </w:t>
+      </w:r>
+      <w:proofErr w:type="spellStart"/>
+      <w:r>
+        <w:t>Testings</w:t>
+      </w:r>
+      <w:proofErr w:type="spellEnd"/>
+      <w:r>
+        <w:t xml:space="preserve"> using Jest</w:t>
+      </w:r>
+    </w:p>
+    <w:p>
+      <w:pPr>
+        <w:pStyle w:val="Heading3"/>
+      </w:pPr>
+      <w:bookmarkStart w:id="20" w:name="_Toc93247850"/>
+      <w:r>
+        <w:t>Procedures</w:t>
+      </w:r>
+      <w:bookmarkEnd w:id="20"/>
+    </w:p>
+    <w:p>
+      <w:pPr>
         <w:spacing w:line="240" w:lineRule="auto"/>
       </w:pPr>
       <w:r>
+        <w:t>There are two approach</w:t>
+      </w:r>
+      <w:r>
+        <w:t>es</w:t>
+      </w:r>
+      <w:r>
+        <w:t xml:space="preserve"> </w:t>
+      </w:r>
+      <w:r>
+        <w:t>to</w:t>
+      </w:r>
+      <w:r>
+        <w:t xml:space="preserve"> unit </w:t>
+      </w:r>
+      <w:proofErr w:type="spellStart"/>
+      <w:r>
+        <w:t>testings</w:t>
+      </w:r>
+      <w:proofErr w:type="spellEnd"/>
+      <w:r>
+        <w:t xml:space="preserve">; classical and London schools. The classical approach aims to verify a single </w:t>
+      </w:r>
+      <w:r>
+        <w:t>behavior unit</w:t>
+      </w:r>
+      <w:r>
+        <w:t xml:space="preserve"> and </w:t>
+      </w:r>
+      <w:r>
+        <w:t>isolate it</w:t>
+      </w:r>
+      <w:r>
+        <w:t xml:space="preserve"> f</w:t>
+      </w:r>
+      <w:r>
+        <w:t>ro</w:t>
+      </w:r>
+      <w:r>
+        <w:t xml:space="preserve">m other tests. The London school, </w:t>
+      </w:r>
+      <w:r>
+        <w:t>the method selected, aims to verify a small piece of code and do</w:t>
+      </w:r>
+      <w:r>
+        <w:t xml:space="preserve"> it in an isolated manner. The differences can be easily seen in codes</w:t>
+      </w:r>
+      <w:r>
+        <w:t>;</w:t>
+      </w:r>
+      <w:r>
+        <w:t xml:space="preserve"> </w:t>
+      </w:r>
+      <w:r>
+        <w:t>unit dependencies are replaced with duplicate mocks of the actual modules when using the London school</w:t>
+      </w:r>
+      <w:r>
+        <w:t>. In Figure 7,</w:t>
+      </w:r>
+      <w:r>
+        <w:t xml:space="preserve"> </w:t>
+      </w:r>
+      <w:r>
+        <w:t xml:space="preserve">pluralize and capitalize modules are mocked using the </w:t>
+      </w:r>
+      <w:proofErr w:type="spellStart"/>
+      <w:r>
+        <w:rPr>
+          <w:i/>
+          <w:iCs/>
+        </w:rPr>
+        <w:t>mockImplementation</w:t>
+      </w:r>
+      <w:proofErr w:type="spellEnd"/>
+      <w:r>
+        <w:t xml:space="preserve"> function</w:t>
+      </w:r>
+      <w:r>
+        <w:t xml:space="preserve"> provided by </w:t>
+      </w:r>
+      <w:r>
+        <w:t xml:space="preserve">the testing framework, </w:t>
+      </w:r>
+      <w:r>
+        <w:t>Jest.</w:t>
+      </w:r>
+    </w:p>
+    <w:p>
+      <w:pPr>
+        <w:spacing w:line="240" w:lineRule="auto"/>
+      </w:pPr>
+    </w:p>
+    <w:p>
+      <w:pPr>
+        <w:spacing w:line="240" w:lineRule="auto"/>
+      </w:pPr>
+      <w:r>
+        <w:t xml:space="preserve">The </w:t>
+      </w:r>
+      <w:r>
+        <w:t>unit test structure</w:t>
+      </w:r>
+      <w:r>
+        <w:t xml:space="preserve"> is arranged in </w:t>
+      </w:r>
+      <w:r>
+        <w:rPr>
+          <w:i/>
+          <w:iCs/>
+        </w:rPr>
+        <w:t xml:space="preserve">setup, act, and asset </w:t>
+      </w:r>
+      <w:r>
+        <w:t xml:space="preserve">(SAA) </w:t>
+      </w:r>
+      <w:r>
+        <w:t>pattern</w:t>
+      </w:r>
+      <w:r>
+        <w:t xml:space="preserve">. </w:t>
+      </w:r>
+      <w:r>
+        <w:t>The SAA pattern provide</w:t>
+      </w:r>
+      <w:r>
+        <w:t>s</w:t>
+      </w:r>
+      <w:r>
+        <w:t xml:space="preserve"> </w:t>
+      </w:r>
+      <w:r>
+        <w:t xml:space="preserve">a </w:t>
+      </w:r>
+      <w:r>
+        <w:t>uniform structure to all tests in the suite. The Setup section bring</w:t>
+      </w:r>
+      <w:r>
+        <w:t>s</w:t>
+      </w:r>
+      <w:r>
+        <w:t xml:space="preserve"> all dependencies to </w:t>
+      </w:r>
+      <w:r>
+        <w:t>the</w:t>
+      </w:r>
+      <w:r>
+        <w:t xml:space="preserve"> desired state. The Act section capture any </w:t>
+      </w:r>
+      <w:r>
+        <w:t>outcome</w:t>
+      </w:r>
+      <w:r>
+        <w:t xml:space="preserve">, and the </w:t>
+      </w:r>
+      <w:r>
+        <w:t xml:space="preserve">Assert section verify the outcome. In Figure </w:t>
+      </w:r>
+      <w:r>
+        <w:t>7, mocking</w:t>
+      </w:r>
+      <w:r>
+        <w:t xml:space="preserve"> is done in the setup section, and act &amp; asset is done </w:t>
+      </w:r>
+      <w:r>
+        <w:t>later in</w:t>
+      </w:r>
+      <w:r>
+        <w:t xml:space="preserve"> the test. The SAA pattern make</w:t>
+      </w:r>
+      <w:r>
+        <w:t>s</w:t>
+      </w:r>
+      <w:r>
+        <w:t xml:space="preserve"> unit testing readable and understandable to the intended audiences, usually other developers.</w:t>
+      </w:r>
+      <w:r>
+        <w:t xml:space="preserve"> </w:t>
+      </w:r>
+    </w:p>
+    <w:p>
+      <w:pPr>
+        <w:spacing w:line="240" w:lineRule="auto"/>
+      </w:pPr>
+    </w:p>
+    <w:p>
+      <w:pPr>
+        <w:spacing w:line="240" w:lineRule="auto"/>
+      </w:pPr>
+      <w:r>
+        <w:t xml:space="preserve"> </w:t>
+      </w:r>
+    </w:p>
+    <w:p>
+      <w:pPr>
+        <w:pStyle w:val="Heading2"/>
+        <w:spacing w:line="240" w:lineRule="auto"/>
+      </w:pPr>
+    </w:p>
+    <w:p>
+      <w:pPr>
+        <w:pStyle w:val="Heading3"/>
+      </w:pPr>
+      <w:bookmarkStart w:id="21" w:name="_Toc93247851"/>
+      <w:r>
+        <w:t>Results</w:t>
+      </w:r>
+      <w:bookmarkEnd w:id="21"/>
+    </w:p>
+    <w:p>
+      <w:pPr>
+        <w:keepNext/>
+        <w:spacing w:line="240" w:lineRule="auto"/>
+      </w:pPr>
+      <w:r>
         <w:rPr>
           <w:noProof/>
-          <w:lang w:eastAsia="en-US"/>
         </w:rPr>
         <w:drawing>
-          <wp:anchor distT="0" distB="0" distL="114300" distR="114300" simplePos="0" relativeHeight="251667456" behindDoc="1" locked="0" layoutInCell="1" allowOverlap="1" wp14:anchorId="0552C0A8" wp14:editId="42A59F30">
-            <wp:simplePos x="0" y="0"/>
-            <wp:positionH relativeFrom="column">
-              <wp:posOffset>419100</wp:posOffset>
-            </wp:positionH>
-            <wp:positionV relativeFrom="paragraph">
-              <wp:posOffset>704850</wp:posOffset>
-            </wp:positionV>
-            <wp:extent cx="5534025" cy="2343150"/>
-            <wp:effectExtent l="0" t="0" r="9525" b="0"/>
-            <wp:wrapTight wrapText="bothSides">
-              <wp:wrapPolygon edited="0">
-                <wp:start x="0" y="0"/>
-                <wp:lineTo x="0" y="21424"/>
-                <wp:lineTo x="21563" y="21424"/>
-                <wp:lineTo x="21563" y="0"/>
-                <wp:lineTo x="0" y="0"/>
-              </wp:wrapPolygon>
-            </wp:wrapTight>
-            <wp:docPr id="4" name="Picture 4"/>
+          <wp:inline distT="0" distB="0" distL="0" distR="0" wp14:anchorId="106E0F7C" wp14:editId="45CDAC41">
+            <wp:extent cx="4171950" cy="3365195"/>
+            <wp:effectExtent l="0" t="0" r="0" b="6985"/>
+            <wp:docPr id="11" name="Picture 11" descr="Text&#10;&#10;Description automatically generated"/>
             <wp:cNvGraphicFramePr>
               <a:graphicFrameLocks xmlns:a="http://schemas.openxmlformats.org/drawingml/2006/main" noChangeAspect="1"/>
             </wp:cNvGraphicFramePr>
@@ -6846,17 +6504,11 @@
               <a:graphicData uri="http://schemas.openxmlformats.org/drawingml/2006/picture">
                 <pic:pic xmlns:pic="http://schemas.openxmlformats.org/drawingml/2006/picture">
                   <pic:nvPicPr>
-                    <pic:cNvPr id="1507146300" name="Test results.jpg"/>
+                    <pic:cNvPr id="11" name="Picture 11" descr="Text&#10;&#10;Description automatically generated"/>
                     <pic:cNvPicPr/>
                   </pic:nvPicPr>
                   <pic:blipFill>
-                    <a:blip r:embed="rId17">
-                      <a:extLst>
-                        <a:ext uri="{28A0092B-C50C-407E-A947-70E740481C1C}">
-                          <a14:useLocalDpi xmlns:a14="http://schemas.microsoft.com/office/drawing/2010/main" val="0"/>
-                        </a:ext>
-                      </a:extLst>
-                    </a:blip>
+                    <a:blip r:embed="rId17"/>
                     <a:stretch>
                       <a:fillRect/>
                     </a:stretch>
@@ -6864,7 +6516,7 @@
                   <pic:spPr>
                     <a:xfrm>
                       <a:off x="0" y="0"/>
-                      <a:ext cx="5534025" cy="2343150"/>
+                      <a:ext cx="4184254" cy="3375120"/>
                     </a:xfrm>
                     <a:prstGeom prst="rect">
                       <a:avLst/>
@@ -6873,35 +6525,108 @@
                 </pic:pic>
               </a:graphicData>
             </a:graphic>
-          </wp:anchor>
+          </wp:inline>
         </w:drawing>
-      </w:r>
-      <w:r>
-        <w:t>Here you will describe and provide examples of the testing results. If you were using a testing package</w:t>
-      </w:r>
-      <w:r>
-        <w:t>,</w:t>
-      </w:r>
-      <w:r>
-        <w:t xml:space="preserve"> include a screenshot of the interface. Screenshot work best.</w:t>
       </w:r>
     </w:p>
     <w:p>
       <w:pPr>
-        <w:spacing w:line="240" w:lineRule="auto"/>
-      </w:pPr>
+        <w:pStyle w:val="Caption"/>
+        <w:jc w:val="right"/>
+      </w:pPr>
+      <w:r>
+        <w:t xml:space="preserve">Figure </w:t>
+      </w:r>
+      <w:r>
+        <w:fldChar w:fldCharType="begin"/>
+      </w:r>
+      <w:r>
+        <w:instrText xml:space="preserve"> SEQ Figure \* ARABIC </w:instrText>
+      </w:r>
+      <w:r>
+        <w:fldChar w:fldCharType="separate"/>
+      </w:r>
+      <w:r>
+        <w:rPr>
+          <w:noProof/>
+        </w:rPr>
+        <w:t>8</w:t>
+      </w:r>
+      <w:r>
+        <w:fldChar w:fldCharType="end"/>
+      </w:r>
+      <w:r>
+        <w:t xml:space="preserve">. </w:t>
+      </w:r>
+      <w:r>
+        <w:t>Successful</w:t>
+      </w:r>
+      <w:r>
+        <w:t xml:space="preserve"> unit testing results as provided by Jest</w:t>
+      </w:r>
     </w:p>
     <w:p>
       <w:pPr>
+        <w:spacing w:line="240" w:lineRule="auto"/>
+      </w:pPr>
+    </w:p>
+    <w:p>
+      <w:pPr>
+        <w:spacing w:line="240" w:lineRule="auto"/>
+      </w:pPr>
+      <w:r>
+        <w:t xml:space="preserve">The </w:t>
+      </w:r>
+      <w:r>
+        <w:t>screenshot</w:t>
+      </w:r>
+      <w:r>
+        <w:t xml:space="preserve"> above</w:t>
+      </w:r>
+      <w:r>
+        <w:t xml:space="preserve"> (Figure 8)</w:t>
+      </w:r>
+      <w:r>
+        <w:t xml:space="preserve"> shows extensive testing against the </w:t>
+      </w:r>
+      <w:proofErr w:type="spellStart"/>
+      <w:r>
+        <w:t>DataProvider</w:t>
+      </w:r>
+      <w:proofErr w:type="spellEnd"/>
+      <w:r>
+        <w:t xml:space="preserve"> as it is a critical component of the entire web application. The web application needs </w:t>
+      </w:r>
+      <w:proofErr w:type="spellStart"/>
+      <w:r>
+        <w:t>DataProvider</w:t>
+      </w:r>
+      <w:proofErr w:type="spellEnd"/>
+      <w:r>
+        <w:t xml:space="preserve"> to work thoroughly </w:t>
+      </w:r>
+      <w:r>
+        <w:t>to process and display responses to requests</w:t>
+      </w:r>
+      <w:r>
+        <w:t xml:space="preserve"> to viewers.</w:t>
+      </w:r>
+    </w:p>
+    <w:p>
+      <w:pPr>
+        <w:spacing w:line="240" w:lineRule="auto"/>
+      </w:pPr>
+    </w:p>
+    <w:p>
+      <w:pPr>
         <w:pStyle w:val="Heading1"/>
         <w:spacing w:after="240" w:line="240" w:lineRule="auto"/>
       </w:pPr>
-      <w:bookmarkStart w:id="20" w:name="_Toc87892891"/>
-      <w:r>
-        <w:lastRenderedPageBreak/>
+      <w:bookmarkStart w:id="22" w:name="_Toc93247852"/>
+      <w:r>
         <w:t>C4. Source Code</w:t>
       </w:r>
-      <w:bookmarkEnd w:id="20"/>
+      <w:bookmarkEnd w:id="22"/>
     </w:p>
     <w:p>
       <w:pPr>
@@ -6920,10 +6645,13 @@
         <w:t xml:space="preserve"> for </w:t>
       </w:r>
       <w:r>
-        <w:t>all subsystems of the</w:t>
-      </w:r>
-      <w:r>
-        <w:t xml:space="preserve"> application </w:t>
+        <w:t xml:space="preserve">all </w:t>
+      </w:r>
+      <w:r>
+        <w:t>application subsystems</w:t>
+      </w:r>
+      <w:r>
+        <w:t xml:space="preserve"> </w:t>
       </w:r>
       <w:r>
         <w:t>are</w:t>
@@ -6941,7 +6669,7 @@
         <w:t>via Github.com</w:t>
       </w:r>
       <w:r>
-        <w:t xml:space="preserve">.  </w:t>
+        <w:t xml:space="preserve">. </w:t>
       </w:r>
       <w:r>
         <w:t xml:space="preserve">Please see </w:t>
@@ -6951,13 +6679,14 @@
           <w:rPr>
             <w:rStyle w:val="Hyperlink"/>
           </w:rPr>
-          <w:t>https://github.com/thachp/dossa</w:t>
+          <w:t>https://github.com/thachp/c868</w:t>
         </w:r>
       </w:hyperlink>
     </w:p>
     <w:p>
       <w:pPr>
         <w:spacing w:line="240" w:lineRule="auto"/>
+        <w:ind w:firstLine="0"/>
       </w:pPr>
     </w:p>
     <w:p>
@@ -6970,14 +6699,14 @@
         <w:pStyle w:val="Heading1"/>
         <w:spacing w:line="240" w:lineRule="auto"/>
       </w:pPr>
-      <w:bookmarkStart w:id="21" w:name="_Toc87892892"/>
+      <w:bookmarkStart w:id="23" w:name="_Toc93247853"/>
       <w:r>
         <w:t xml:space="preserve">C5. Link to </w:t>
       </w:r>
       <w:r>
         <w:t>Live Version</w:t>
       </w:r>
-      <w:bookmarkEnd w:id="21"/>
+      <w:bookmarkEnd w:id="23"/>
     </w:p>
     <w:p>
       <w:pPr>
@@ -6989,7 +6718,10 @@
         <w:spacing w:line="240" w:lineRule="auto"/>
       </w:pPr>
       <w:r>
-        <w:t xml:space="preserve">Both the mobile application and a live website for the application </w:t>
+        <w:t>T</w:t>
+      </w:r>
+      <w:r>
+        <w:t xml:space="preserve">he mobile application and a live website </w:t>
       </w:r>
       <w:r>
         <w:t>are</w:t>
@@ -7006,7 +6738,7 @@
         </w:r>
       </w:hyperlink>
       <w:r>
-        <w:t xml:space="preserve">.  </w:t>
+        <w:t xml:space="preserve">. </w:t>
       </w:r>
     </w:p>
     <w:p>
@@ -7020,7 +6752,13 @@
         <w:spacing w:line="240" w:lineRule="auto"/>
       </w:pPr>
       <w:r>
-        <w:t>Expo is an open-source platform for making universal native Android, iOS, and the web with JavaScript and React.  It provides a convenient way for developers to publish mobile apps without going through app submission steps with the Apple App Store or Google Play. Note that to install the mobile application on a mobile device, you must first install the Expo app on IOS or Android.</w:t>
+        <w:t>Note that to install the mobile application on a mobile device, you must first install the Expo app on IOS or Android.</w:t>
+      </w:r>
+      <w:r>
+        <w:t xml:space="preserve"> </w:t>
+      </w:r>
+      <w:r>
+        <w:t xml:space="preserve">Expo is an open-source platform for making universal native Android, iOS, and the web with JavaScript and React. It provides a convenient way for developers to publish mobile apps without going through app submission steps with the Apple App Store or Google Play. </w:t>
       </w:r>
     </w:p>
     <w:p>
@@ -7033,9 +6771,23 @@
         <w:pStyle w:val="Heading1"/>
         <w:spacing w:after="240" w:line="240" w:lineRule="auto"/>
       </w:pPr>
-      <w:r>
+      <w:bookmarkStart w:id="24" w:name="_Toc93247854"/>
+      <w:r>
+        <w:lastRenderedPageBreak/>
         <w:t>References</w:t>
       </w:r>
+      <w:bookmarkEnd w:id="24"/>
+    </w:p>
+    <w:p>
+      <w:pPr>
+        <w:spacing w:line="240" w:lineRule="auto"/>
+        <w:ind w:left="720" w:hanging="720"/>
+        <w:rPr>
+          <w:rFonts w:ascii="Times New Roman" w:eastAsia="Times New Roman" w:hAnsi="Times New Roman" w:cs="Times New Roman"/>
+          <w:kern w:val="0"/>
+          <w:lang w:eastAsia="en-US"/>
+        </w:rPr>
+      </w:pPr>
     </w:p>
     <w:p>
       <w:pPr>
@@ -7120,6 +6872,64 @@
           <w:lang w:eastAsia="en-US"/>
         </w:rPr>
         <w:t>. Martinfowler.Com. Retrieved November 19, 2021, from https://martinfowler.com/bliki/CQRS.html</w:t>
+      </w:r>
+    </w:p>
+    <w:p>
+      <w:pPr>
+        <w:spacing w:line="240" w:lineRule="auto"/>
+        <w:ind w:left="720" w:hanging="720"/>
+        <w:rPr>
+          <w:rFonts w:ascii="Times New Roman" w:eastAsia="Times New Roman" w:hAnsi="Times New Roman" w:cs="Times New Roman"/>
+          <w:kern w:val="0"/>
+          <w:lang w:eastAsia="en-US"/>
+        </w:rPr>
+      </w:pPr>
+    </w:p>
+    <w:p>
+      <w:pPr>
+        <w:spacing w:line="240" w:lineRule="auto"/>
+        <w:ind w:left="720" w:hanging="720"/>
+        <w:rPr>
+          <w:rFonts w:ascii="Times New Roman" w:eastAsia="Times New Roman" w:hAnsi="Times New Roman" w:cs="Times New Roman"/>
+          <w:kern w:val="0"/>
+          <w:lang w:eastAsia="en-US"/>
+        </w:rPr>
+      </w:pPr>
+      <w:proofErr w:type="spellStart"/>
+      <w:r>
+        <w:rPr>
+          <w:rFonts w:ascii="Times New Roman" w:eastAsia="Times New Roman" w:hAnsi="Times New Roman" w:cs="Times New Roman"/>
+          <w:kern w:val="0"/>
+          <w:lang w:eastAsia="en-US"/>
+        </w:rPr>
+        <w:t>Khorikov</w:t>
+      </w:r>
+      <w:proofErr w:type="spellEnd"/>
+      <w:r>
+        <w:rPr>
+          <w:rFonts w:ascii="Times New Roman" w:eastAsia="Times New Roman" w:hAnsi="Times New Roman" w:cs="Times New Roman"/>
+          <w:kern w:val="0"/>
+          <w:lang w:eastAsia="en-US"/>
+        </w:rPr>
+        <w:t xml:space="preserve">, V. (2020). </w:t>
+      </w:r>
+      <w:r>
+        <w:rPr>
+          <w:rFonts w:ascii="Times New Roman" w:eastAsia="Times New Roman" w:hAnsi="Times New Roman" w:cs="Times New Roman"/>
+          <w:i/>
+          <w:iCs/>
+          <w:kern w:val="0"/>
+          <w:lang w:eastAsia="en-US"/>
+        </w:rPr>
+        <w:t>Unit Testing Principles, Practices, and Patterns: Effective testing styles, patterns, and reliable automation for unit testing, mocking, and integration testing with examples in C#</w:t>
+      </w:r>
+      <w:r>
+        <w:rPr>
+          <w:rFonts w:ascii="Times New Roman" w:eastAsia="Times New Roman" w:hAnsi="Times New Roman" w:cs="Times New Roman"/>
+          <w:kern w:val="0"/>
+          <w:lang w:eastAsia="en-US"/>
+        </w:rPr>
+        <w:t xml:space="preserve"> (1st ed.). Manning.</w:t>
       </w:r>
     </w:p>
     <w:p>
@@ -12863,10 +12673,14 @@
     <w:autoRedefine/>
     <w:uiPriority w:val="39"/>
     <w:unhideWhenUsed/>
-    <w:rsid w:val="00841548"/>
+    <w:rsid w:val="0098171B"/>
     <w:pPr>
-      <w:spacing w:before="120"/>
-      <w:ind w:left="240"/>
+      <w:tabs>
+        <w:tab w:val="right" w:leader="dot" w:pos="9350"/>
+      </w:tabs>
+      <w:spacing w:before="120" w:line="360" w:lineRule="auto"/>
+      <w:ind w:left="245"/>
+      <w:contextualSpacing/>
     </w:pPr>
     <w:rPr>
       <w:rFonts w:cstheme="minorHAnsi"/>
@@ -12883,9 +12697,13 @@
     <w:autoRedefine/>
     <w:uiPriority w:val="39"/>
     <w:unhideWhenUsed/>
-    <w:rsid w:val="00841548"/>
+    <w:rsid w:val="00E371D1"/>
     <w:pPr>
-      <w:ind w:left="480"/>
+      <w:tabs>
+        <w:tab w:val="right" w:leader="dot" w:pos="9350"/>
+      </w:tabs>
+      <w:spacing w:line="360" w:lineRule="auto"/>
+      <w:ind w:left="475"/>
     </w:pPr>
     <w:rPr>
       <w:rFonts w:cstheme="minorHAnsi"/>

</xml_diff>

<commit_message>
Fixed errors in section c.
</commit_message>
<xml_diff>
--- a/Task2_SectionC.docx
+++ b/Task2_SectionC.docx
@@ -607,7 +607,7 @@
           <w:szCs w:val="22"/>
         </w:rPr>
       </w:pPr>
-      <w:bookmarkStart w:id="0" w:name="_Toc93247833"/>
+      <w:bookmarkStart w:id="0" w:name="_Toc93325493"/>
       <w:r>
         <w:rPr>
           <w:rStyle w:val="Hyperlink"/>
@@ -680,7 +680,7 @@
           <w:r>
             <w:fldChar w:fldCharType="separate"/>
           </w:r>
-          <w:hyperlink w:anchor="_Toc93247833" w:history="1">
+          <w:hyperlink w:anchor="_Toc93325493" w:history="1">
             <w:r>
               <w:rPr>
                 <w:rStyle w:val="Hyperlink"/>
@@ -707,7 +707,7 @@
                 <w:noProof/>
                 <w:webHidden/>
               </w:rPr>
-              <w:instrText xml:space="preserve"> PAGEREF _Toc93247833 \h </w:instrText>
+              <w:instrText xml:space="preserve"> PAGEREF _Toc93325493 \h </w:instrText>
             </w:r>
             <w:r>
               <w:rPr>
@@ -757,7 +757,7 @@
               <w:lang w:eastAsia="en-US"/>
             </w:rPr>
           </w:pPr>
-          <w:hyperlink w:anchor="_Toc93247834" w:history="1">
+          <w:hyperlink w:anchor="_Toc93325494" w:history="1">
             <w:r>
               <w:rPr>
                 <w:rStyle w:val="Hyperlink"/>
@@ -784,7 +784,7 @@
                 <w:noProof/>
                 <w:webHidden/>
               </w:rPr>
-              <w:instrText xml:space="preserve"> PAGEREF _Toc93247834 \h </w:instrText>
+              <w:instrText xml:space="preserve"> PAGEREF _Toc93325494 \h </w:instrText>
             </w:r>
             <w:r>
               <w:rPr>
@@ -834,7 +834,7 @@
               <w:lang w:eastAsia="en-US"/>
             </w:rPr>
           </w:pPr>
-          <w:hyperlink w:anchor="_Toc93247835" w:history="1">
+          <w:hyperlink w:anchor="_Toc93325495" w:history="1">
             <w:r>
               <w:rPr>
                 <w:rStyle w:val="Hyperlink"/>
@@ -861,7 +861,7 @@
                 <w:noProof/>
                 <w:webHidden/>
               </w:rPr>
-              <w:instrText xml:space="preserve"> PAGEREF _Toc93247835 \h </w:instrText>
+              <w:instrText xml:space="preserve"> PAGEREF _Toc93325495 \h </w:instrText>
             </w:r>
             <w:r>
               <w:rPr>
@@ -904,7 +904,7 @@
               <w:lang w:eastAsia="en-US"/>
             </w:rPr>
           </w:pPr>
-          <w:hyperlink w:anchor="_Toc93247836" w:history="1">
+          <w:hyperlink w:anchor="_Toc93325496" w:history="1">
             <w:r>
               <w:rPr>
                 <w:rStyle w:val="Hyperlink"/>
@@ -931,7 +931,7 @@
                 <w:noProof/>
                 <w:webHidden/>
               </w:rPr>
-              <w:instrText xml:space="preserve"> PAGEREF _Toc93247836 \h </w:instrText>
+              <w:instrText xml:space="preserve"> PAGEREF _Toc93325496 \h </w:instrText>
             </w:r>
             <w:r>
               <w:rPr>
@@ -974,7 +974,7 @@
               <w:lang w:eastAsia="en-US"/>
             </w:rPr>
           </w:pPr>
-          <w:hyperlink w:anchor="_Toc93247837" w:history="1">
+          <w:hyperlink w:anchor="_Toc93325497" w:history="1">
             <w:r>
               <w:rPr>
                 <w:rStyle w:val="Hyperlink"/>
@@ -1001,7 +1001,7 @@
                 <w:noProof/>
                 <w:webHidden/>
               </w:rPr>
-              <w:instrText xml:space="preserve"> PAGEREF _Toc93247837 \h </w:instrText>
+              <w:instrText xml:space="preserve"> PAGEREF _Toc93325497 \h </w:instrText>
             </w:r>
             <w:r>
               <w:rPr>
@@ -1051,7 +1051,7 @@
               <w:lang w:eastAsia="en-US"/>
             </w:rPr>
           </w:pPr>
-          <w:hyperlink w:anchor="_Toc93247838" w:history="1">
+          <w:hyperlink w:anchor="_Toc93325498" w:history="1">
             <w:r>
               <w:rPr>
                 <w:rStyle w:val="Hyperlink"/>
@@ -1078,7 +1078,7 @@
                 <w:noProof/>
                 <w:webHidden/>
               </w:rPr>
-              <w:instrText xml:space="preserve"> PAGEREF _Toc93247838 \h </w:instrText>
+              <w:instrText xml:space="preserve"> PAGEREF _Toc93325498 \h </w:instrText>
             </w:r>
             <w:r>
               <w:rPr>
@@ -1121,7 +1121,7 @@
               <w:lang w:eastAsia="en-US"/>
             </w:rPr>
           </w:pPr>
-          <w:hyperlink w:anchor="_Toc93247839" w:history="1">
+          <w:hyperlink w:anchor="_Toc93325499" w:history="1">
             <w:r>
               <w:rPr>
                 <w:rStyle w:val="Hyperlink"/>
@@ -1148,7 +1148,7 @@
                 <w:noProof/>
                 <w:webHidden/>
               </w:rPr>
-              <w:instrText xml:space="preserve"> PAGEREF _Toc93247839 \h </w:instrText>
+              <w:instrText xml:space="preserve"> PAGEREF _Toc93325499 \h </w:instrText>
             </w:r>
             <w:r>
               <w:rPr>
@@ -1191,7 +1191,7 @@
               <w:lang w:eastAsia="en-US"/>
             </w:rPr>
           </w:pPr>
-          <w:hyperlink w:anchor="_Toc93247840" w:history="1">
+          <w:hyperlink w:anchor="_Toc93325500" w:history="1">
             <w:r>
               <w:rPr>
                 <w:rStyle w:val="Hyperlink"/>
@@ -1218,7 +1218,7 @@
                 <w:noProof/>
                 <w:webHidden/>
               </w:rPr>
-              <w:instrText xml:space="preserve"> PAGEREF _Toc93247840 \h </w:instrText>
+              <w:instrText xml:space="preserve"> PAGEREF _Toc93325500 \h </w:instrText>
             </w:r>
             <w:r>
               <w:rPr>
@@ -1261,7 +1261,7 @@
               <w:lang w:eastAsia="en-US"/>
             </w:rPr>
           </w:pPr>
-          <w:hyperlink w:anchor="_Toc93247841" w:history="1">
+          <w:hyperlink w:anchor="_Toc93325501" w:history="1">
             <w:r>
               <w:rPr>
                 <w:rStyle w:val="Hyperlink"/>
@@ -1288,7 +1288,7 @@
                 <w:noProof/>
                 <w:webHidden/>
               </w:rPr>
-              <w:instrText xml:space="preserve"> PAGEREF _Toc93247841 \h </w:instrText>
+              <w:instrText xml:space="preserve"> PAGEREF _Toc93325501 \h </w:instrText>
             </w:r>
             <w:r>
               <w:rPr>
@@ -1331,7 +1331,7 @@
               <w:lang w:eastAsia="en-US"/>
             </w:rPr>
           </w:pPr>
-          <w:hyperlink w:anchor="_Toc93247842" w:history="1">
+          <w:hyperlink w:anchor="_Toc93325502" w:history="1">
             <w:r>
               <w:rPr>
                 <w:rStyle w:val="Hyperlink"/>
@@ -1358,7 +1358,7 @@
                 <w:noProof/>
                 <w:webHidden/>
               </w:rPr>
-              <w:instrText xml:space="preserve"> PAGEREF _Toc93247842 \h </w:instrText>
+              <w:instrText xml:space="preserve"> PAGEREF _Toc93325502 \h </w:instrText>
             </w:r>
             <w:r>
               <w:rPr>
@@ -1401,7 +1401,7 @@
               <w:lang w:eastAsia="en-US"/>
             </w:rPr>
           </w:pPr>
-          <w:hyperlink w:anchor="_Toc93247843" w:history="1">
+          <w:hyperlink w:anchor="_Toc93325503" w:history="1">
             <w:r>
               <w:rPr>
                 <w:rStyle w:val="Hyperlink"/>
@@ -1428,7 +1428,7 @@
                 <w:noProof/>
                 <w:webHidden/>
               </w:rPr>
-              <w:instrText xml:space="preserve"> PAGEREF _Toc93247843 \h </w:instrText>
+              <w:instrText xml:space="preserve"> PAGEREF _Toc93325503 \h </w:instrText>
             </w:r>
             <w:r>
               <w:rPr>
@@ -1471,7 +1471,7 @@
               <w:lang w:eastAsia="en-US"/>
             </w:rPr>
           </w:pPr>
-          <w:hyperlink w:anchor="_Toc93247844" w:history="1">
+          <w:hyperlink w:anchor="_Toc93325504" w:history="1">
             <w:r>
               <w:rPr>
                 <w:rStyle w:val="Hyperlink"/>
@@ -1498,7 +1498,7 @@
                 <w:noProof/>
                 <w:webHidden/>
               </w:rPr>
-              <w:instrText xml:space="preserve"> PAGEREF _Toc93247844 \h </w:instrText>
+              <w:instrText xml:space="preserve"> PAGEREF _Toc93325504 \h </w:instrText>
             </w:r>
             <w:r>
               <w:rPr>
@@ -1541,7 +1541,7 @@
               <w:lang w:eastAsia="en-US"/>
             </w:rPr>
           </w:pPr>
-          <w:hyperlink w:anchor="_Toc93247845" w:history="1">
+          <w:hyperlink w:anchor="_Toc93325505" w:history="1">
             <w:r>
               <w:rPr>
                 <w:rStyle w:val="Hyperlink"/>
@@ -1568,7 +1568,7 @@
                 <w:noProof/>
                 <w:webHidden/>
               </w:rPr>
-              <w:instrText xml:space="preserve"> PAGEREF _Toc93247845 \h </w:instrText>
+              <w:instrText xml:space="preserve"> PAGEREF _Toc93325505 \h </w:instrText>
             </w:r>
             <w:r>
               <w:rPr>
@@ -1611,7 +1611,7 @@
               <w:lang w:eastAsia="en-US"/>
             </w:rPr>
           </w:pPr>
-          <w:hyperlink w:anchor="_Toc93247846" w:history="1">
+          <w:hyperlink w:anchor="_Toc93325506" w:history="1">
             <w:r>
               <w:rPr>
                 <w:rStyle w:val="Hyperlink"/>
@@ -1638,7 +1638,7 @@
                 <w:noProof/>
                 <w:webHidden/>
               </w:rPr>
-              <w:instrText xml:space="preserve"> PAGEREF _Toc93247846 \h </w:instrText>
+              <w:instrText xml:space="preserve"> PAGEREF _Toc93325506 \h </w:instrText>
             </w:r>
             <w:r>
               <w:rPr>
@@ -1681,7 +1681,7 @@
               <w:lang w:eastAsia="en-US"/>
             </w:rPr>
           </w:pPr>
-          <w:hyperlink w:anchor="_Toc93247847" w:history="1">
+          <w:hyperlink w:anchor="_Toc93325507" w:history="1">
             <w:r>
               <w:rPr>
                 <w:rStyle w:val="Hyperlink"/>
@@ -1708,7 +1708,7 @@
                 <w:noProof/>
                 <w:webHidden/>
               </w:rPr>
-              <w:instrText xml:space="preserve"> PAGEREF _Toc93247847 \h </w:instrText>
+              <w:instrText xml:space="preserve"> PAGEREF _Toc93325507 \h </w:instrText>
             </w:r>
             <w:r>
               <w:rPr>
@@ -1751,7 +1751,7 @@
               <w:lang w:eastAsia="en-US"/>
             </w:rPr>
           </w:pPr>
-          <w:hyperlink w:anchor="_Toc93247848" w:history="1">
+          <w:hyperlink w:anchor="_Toc93325508" w:history="1">
             <w:r>
               <w:rPr>
                 <w:rStyle w:val="Hyperlink"/>
@@ -1778,7 +1778,7 @@
                 <w:noProof/>
                 <w:webHidden/>
               </w:rPr>
-              <w:instrText xml:space="preserve"> PAGEREF _Toc93247848 \h </w:instrText>
+              <w:instrText xml:space="preserve"> PAGEREF _Toc93325508 \h </w:instrText>
             </w:r>
             <w:r>
               <w:rPr>
@@ -1821,7 +1821,7 @@
               <w:lang w:eastAsia="en-US"/>
             </w:rPr>
           </w:pPr>
-          <w:hyperlink w:anchor="_Toc93247849" w:history="1">
+          <w:hyperlink w:anchor="_Toc93325509" w:history="1">
             <w:r>
               <w:rPr>
                 <w:rStyle w:val="Hyperlink"/>
@@ -1848,7 +1848,7 @@
                 <w:noProof/>
                 <w:webHidden/>
               </w:rPr>
-              <w:instrText xml:space="preserve"> PAGEREF _Toc93247849 \h </w:instrText>
+              <w:instrText xml:space="preserve"> PAGEREF _Toc93325509 \h </w:instrText>
             </w:r>
             <w:r>
               <w:rPr>
@@ -1891,7 +1891,7 @@
               <w:lang w:eastAsia="en-US"/>
             </w:rPr>
           </w:pPr>
-          <w:hyperlink w:anchor="_Toc93247850" w:history="1">
+          <w:hyperlink w:anchor="_Toc93325510" w:history="1">
             <w:r>
               <w:rPr>
                 <w:rStyle w:val="Hyperlink"/>
@@ -1918,7 +1918,7 @@
                 <w:noProof/>
                 <w:webHidden/>
               </w:rPr>
-              <w:instrText xml:space="preserve"> PAGEREF _Toc93247850 \h </w:instrText>
+              <w:instrText xml:space="preserve"> PAGEREF _Toc93325510 \h </w:instrText>
             </w:r>
             <w:r>
               <w:rPr>
@@ -1961,7 +1961,7 @@
               <w:lang w:eastAsia="en-US"/>
             </w:rPr>
           </w:pPr>
-          <w:hyperlink w:anchor="_Toc93247851" w:history="1">
+          <w:hyperlink w:anchor="_Toc93325511" w:history="1">
             <w:r>
               <w:rPr>
                 <w:rStyle w:val="Hyperlink"/>
@@ -1988,7 +1988,7 @@
                 <w:noProof/>
                 <w:webHidden/>
               </w:rPr>
-              <w:instrText xml:space="preserve"> PAGEREF _Toc93247851 \h </w:instrText>
+              <w:instrText xml:space="preserve"> PAGEREF _Toc93325511 \h </w:instrText>
             </w:r>
             <w:r>
               <w:rPr>
@@ -2038,7 +2038,7 @@
               <w:lang w:eastAsia="en-US"/>
             </w:rPr>
           </w:pPr>
-          <w:hyperlink w:anchor="_Toc93247852" w:history="1">
+          <w:hyperlink w:anchor="_Toc93325512" w:history="1">
             <w:r>
               <w:rPr>
                 <w:rStyle w:val="Hyperlink"/>
@@ -2065,7 +2065,7 @@
                 <w:noProof/>
                 <w:webHidden/>
               </w:rPr>
-              <w:instrText xml:space="preserve"> PAGEREF _Toc93247852 \h </w:instrText>
+              <w:instrText xml:space="preserve"> PAGEREF _Toc93325512 \h </w:instrText>
             </w:r>
             <w:r>
               <w:rPr>
@@ -2115,7 +2115,7 @@
               <w:lang w:eastAsia="en-US"/>
             </w:rPr>
           </w:pPr>
-          <w:hyperlink w:anchor="_Toc93247853" w:history="1">
+          <w:hyperlink w:anchor="_Toc93325513" w:history="1">
             <w:r>
               <w:rPr>
                 <w:rStyle w:val="Hyperlink"/>
@@ -2142,7 +2142,7 @@
                 <w:noProof/>
                 <w:webHidden/>
               </w:rPr>
-              <w:instrText xml:space="preserve"> PAGEREF _Toc93247853 \h </w:instrText>
+              <w:instrText xml:space="preserve"> PAGEREF _Toc93325513 \h </w:instrText>
             </w:r>
             <w:r>
               <w:rPr>
@@ -2192,7 +2192,7 @@
               <w:lang w:eastAsia="en-US"/>
             </w:rPr>
           </w:pPr>
-          <w:hyperlink w:anchor="_Toc93247854" w:history="1">
+          <w:hyperlink w:anchor="_Toc93325514" w:history="1">
             <w:r>
               <w:rPr>
                 <w:rStyle w:val="Hyperlink"/>
@@ -2219,7 +2219,7 @@
                 <w:noProof/>
                 <w:webHidden/>
               </w:rPr>
-              <w:instrText xml:space="preserve"> PAGEREF _Toc93247854 \h </w:instrText>
+              <w:instrText xml:space="preserve"> PAGEREF _Toc93325514 \h </w:instrText>
             </w:r>
             <w:r>
               <w:rPr>
@@ -2273,7 +2273,7 @@
           <w:szCs w:val="32"/>
         </w:rPr>
       </w:pPr>
-      <w:bookmarkStart w:id="1" w:name="_Toc93247834"/>
+      <w:bookmarkStart w:id="1" w:name="_Toc93325494"/>
       <w:r>
         <w:rPr>
           <w:sz w:val="32"/>
@@ -2288,7 +2288,7 @@
       <w:pPr>
         <w:pStyle w:val="Heading1"/>
       </w:pPr>
-      <w:bookmarkStart w:id="2" w:name="_Toc93247835"/>
+      <w:bookmarkStart w:id="2" w:name="_Toc93325495"/>
       <w:r>
         <w:t>Design Document</w:t>
       </w:r>
@@ -2298,7 +2298,7 @@
       <w:pPr>
         <w:pStyle w:val="Heading2"/>
       </w:pPr>
-      <w:bookmarkStart w:id="3" w:name="_Toc93247836"/>
+      <w:bookmarkStart w:id="3" w:name="_Toc93325496"/>
       <w:r>
         <w:t>Class Design</w:t>
       </w:r>
@@ -3300,13 +3300,25 @@
                               <w:rPr>
                                 <w:szCs w:val="22"/>
                               </w:rPr>
-                              <w:t>c868</w:t>
+                              <w:t>dossa</w:t>
                             </w:r>
                             <w:r>
                               <w:rPr>
                                 <w:szCs w:val="22"/>
                               </w:rPr>
-                              <w:t>/class</w:t>
+                              <w:t>/</w:t>
+                            </w:r>
+                            <w:r>
+                              <w:rPr>
+                                <w:szCs w:val="22"/>
+                              </w:rPr>
+                              <w:t>blob/main/</w:t>
+                            </w:r>
+                            <w:r>
+                              <w:rPr>
+                                <w:szCs w:val="22"/>
+                              </w:rPr>
+                              <w:t>class</w:t>
                             </w:r>
                             <w:r>
                               <w:rPr>
@@ -3430,13 +3442,25 @@
                         <w:rPr>
                           <w:szCs w:val="22"/>
                         </w:rPr>
-                        <w:t>c868</w:t>
+                        <w:t>dossa</w:t>
                       </w:r>
                       <w:r>
                         <w:rPr>
                           <w:szCs w:val="22"/>
                         </w:rPr>
-                        <w:t>/class</w:t>
+                        <w:t>/</w:t>
+                      </w:r>
+                      <w:r>
+                        <w:rPr>
+                          <w:szCs w:val="22"/>
+                        </w:rPr>
+                        <w:t>blob/main/</w:t>
+                      </w:r>
+                      <w:r>
+                        <w:rPr>
+                          <w:szCs w:val="22"/>
+                        </w:rPr>
+                        <w:t>class</w:t>
                       </w:r>
                       <w:r>
                         <w:rPr>
@@ -3523,56 +3547,20 @@
         </w:rPr>
         <w:t xml:space="preserve"> </w:t>
       </w:r>
-      <w:r>
-        <w:rPr>
-          <w:szCs w:val="22"/>
-        </w:rPr>
-        <w:t>A</w:t>
-      </w:r>
-      <w:r>
-        <w:rPr>
-          <w:szCs w:val="22"/>
-        </w:rPr>
-        <w:t>n</w:t>
-      </w:r>
-      <w:r>
-        <w:rPr>
-          <w:szCs w:val="22"/>
-        </w:rPr>
-        <w:t xml:space="preserve"> </w:t>
-      </w:r>
-      <w:r>
-        <w:rPr>
-          <w:szCs w:val="22"/>
-        </w:rPr>
-        <w:t>Incident</w:t>
-      </w:r>
-      <w:r>
-        <w:rPr>
-          <w:szCs w:val="22"/>
-        </w:rPr>
-        <w:t xml:space="preserve"> is created by </w:t>
-      </w:r>
       <w:proofErr w:type="spellStart"/>
       <w:r>
         <w:rPr>
           <w:szCs w:val="22"/>
         </w:rPr>
-        <w:t>Create</w:t>
-      </w:r>
-      <w:r>
-        <w:rPr>
-          <w:szCs w:val="22"/>
-        </w:rPr>
-        <w:t>Incident</w:t>
-      </w:r>
-      <w:r>
-        <w:rPr>
-          <w:szCs w:val="22"/>
-        </w:rPr>
-        <w:t>Command</w:t>
+        <w:t>CreateIncidentCommand</w:t>
       </w:r>
       <w:proofErr w:type="spellEnd"/>
+      <w:r>
+        <w:rPr>
+          <w:szCs w:val="22"/>
+        </w:rPr>
+        <w:t xml:space="preserve"> creates an Incident</w:t>
+      </w:r>
       <w:r>
         <w:rPr>
           <w:szCs w:val="22"/>
@@ -3634,7 +3622,7 @@
       <w:pPr>
         <w:pStyle w:val="Heading2"/>
       </w:pPr>
-      <w:bookmarkStart w:id="4" w:name="_Toc93247837"/>
+      <w:bookmarkStart w:id="4" w:name="_Toc93325497"/>
       <w:r>
         <w:lastRenderedPageBreak/>
         <w:t>UI Design</w:t>
@@ -3916,7 +3904,15 @@
         <w:t>.</w:t>
       </w:r>
       <w:r>
-        <w:t xml:space="preserve"> Dossiers submission usually take</w:t>
+        <w:t xml:space="preserve"> </w:t>
+      </w:r>
+      <w:proofErr w:type="gramStart"/>
+      <w:r>
+        <w:t>Dossiers</w:t>
+      </w:r>
+      <w:proofErr w:type="gramEnd"/>
+      <w:r>
+        <w:t xml:space="preserve"> submission usually take</w:t>
       </w:r>
       <w:r>
         <w:t>s</w:t>
@@ -3995,7 +3991,13 @@
         <w:t xml:space="preserve">added </w:t>
       </w:r>
       <w:r>
-        <w:t>dossiers and recent</w:t>
+        <w:t>dossiers</w:t>
+      </w:r>
+      <w:r>
+        <w:t>,</w:t>
+      </w:r>
+      <w:r>
+        <w:t xml:space="preserve"> and recent</w:t>
       </w:r>
       <w:r>
         <w:t>ly</w:t>
@@ -4498,27 +4500,14 @@
       <w:r>
         <w:t xml:space="preserve">Figure </w:t>
       </w:r>
-      <w:r>
-        <w:fldChar w:fldCharType="begin"/>
-      </w:r>
-      <w:r>
-        <w:instrText xml:space="preserve"> SEQ Figure \* ARABIC </w:instrText>
-      </w:r>
-      <w:r>
-        <w:fldChar w:fldCharType="separate"/>
-      </w:r>
-      <w:r>
-        <w:rPr>
-          <w:noProof/>
-        </w:rPr>
-        <w:t>3</w:t>
-      </w:r>
-      <w:r>
-        <w:rPr>
-          <w:noProof/>
-        </w:rPr>
-        <w:fldChar w:fldCharType="end"/>
-      </w:r>
+      <w:fldSimple w:instr=" SEQ Figure \* ARABIC ">
+        <w:r>
+          <w:rPr>
+            <w:noProof/>
+          </w:rPr>
+          <w:t>3</w:t>
+        </w:r>
+      </w:fldSimple>
       <w:r>
         <w:t xml:space="preserve">. </w:t>
       </w:r>
@@ -4621,27 +4610,14 @@
       <w:r>
         <w:t xml:space="preserve">Figure </w:t>
       </w:r>
-      <w:r>
-        <w:fldChar w:fldCharType="begin"/>
-      </w:r>
-      <w:r>
-        <w:instrText xml:space="preserve"> SEQ Figure \* ARABIC </w:instrText>
-      </w:r>
-      <w:r>
-        <w:fldChar w:fldCharType="separate"/>
-      </w:r>
-      <w:r>
-        <w:rPr>
-          <w:noProof/>
-        </w:rPr>
-        <w:t>4</w:t>
-      </w:r>
-      <w:r>
-        <w:rPr>
-          <w:noProof/>
-        </w:rPr>
-        <w:fldChar w:fldCharType="end"/>
-      </w:r>
+      <w:fldSimple w:instr=" SEQ Figure \* ARABIC ">
+        <w:r>
+          <w:rPr>
+            <w:noProof/>
+          </w:rPr>
+          <w:t>4</w:t>
+        </w:r>
+      </w:fldSimple>
       <w:r>
         <w:rPr>
           <w:noProof/>
@@ -4730,27 +4706,14 @@
       <w:r>
         <w:t xml:space="preserve">Figure </w:t>
       </w:r>
-      <w:r>
-        <w:fldChar w:fldCharType="begin"/>
-      </w:r>
-      <w:r>
-        <w:instrText xml:space="preserve"> SEQ Figure \* ARABIC </w:instrText>
-      </w:r>
-      <w:r>
-        <w:fldChar w:fldCharType="separate"/>
-      </w:r>
-      <w:r>
-        <w:rPr>
-          <w:noProof/>
-        </w:rPr>
-        <w:t>5</w:t>
-      </w:r>
-      <w:r>
-        <w:rPr>
-          <w:noProof/>
-        </w:rPr>
-        <w:fldChar w:fldCharType="end"/>
-      </w:r>
+      <w:fldSimple w:instr=" SEQ Figure \* ARABIC ">
+        <w:r>
+          <w:rPr>
+            <w:noProof/>
+          </w:rPr>
+          <w:t>5</w:t>
+        </w:r>
+      </w:fldSimple>
       <w:r>
         <w:rPr>
           <w:noProof/>
@@ -4872,27 +4835,14 @@
       <w:r>
         <w:t xml:space="preserve">Figure </w:t>
       </w:r>
-      <w:r>
-        <w:fldChar w:fldCharType="begin"/>
-      </w:r>
-      <w:r>
-        <w:instrText xml:space="preserve"> SEQ Figure \* ARABIC </w:instrText>
-      </w:r>
-      <w:r>
-        <w:fldChar w:fldCharType="separate"/>
-      </w:r>
-      <w:r>
-        <w:rPr>
-          <w:noProof/>
-        </w:rPr>
-        <w:t>6</w:t>
-      </w:r>
-      <w:r>
-        <w:rPr>
-          <w:noProof/>
-        </w:rPr>
-        <w:fldChar w:fldCharType="end"/>
-      </w:r>
+      <w:fldSimple w:instr=" SEQ Figure \* ARABIC ">
+        <w:r>
+          <w:rPr>
+            <w:noProof/>
+          </w:rPr>
+          <w:t>6</w:t>
+        </w:r>
+      </w:fldSimple>
       <w:r>
         <w:rPr>
           <w:noProof/>
@@ -4906,7 +4856,7 @@
         <w:spacing w:line="240" w:lineRule="auto"/>
       </w:pPr>
       <w:bookmarkStart w:id="5" w:name="_Toc528608384"/>
-      <w:bookmarkStart w:id="6" w:name="_Toc93247838"/>
+      <w:bookmarkStart w:id="6" w:name="_Toc93325498"/>
       <w:r>
         <w:lastRenderedPageBreak/>
         <w:t>Unit Test Plan</w:t>
@@ -4919,7 +4869,7 @@
         <w:pStyle w:val="Heading2"/>
         <w:spacing w:after="240" w:line="240" w:lineRule="auto"/>
       </w:pPr>
-      <w:bookmarkStart w:id="7" w:name="_Toc93247839"/>
+      <w:bookmarkStart w:id="7" w:name="_Toc93325499"/>
       <w:r>
         <w:t>Introduction</w:t>
       </w:r>
@@ -4930,7 +4880,7 @@
         <w:pStyle w:val="Heading3"/>
         <w:spacing w:line="240" w:lineRule="auto"/>
       </w:pPr>
-      <w:bookmarkStart w:id="8" w:name="_Toc93247840"/>
+      <w:bookmarkStart w:id="8" w:name="_Toc93325500"/>
       <w:r>
         <w:t>Purpose</w:t>
       </w:r>
@@ -5133,7 +5083,7 @@
         <w:pStyle w:val="Heading3"/>
         <w:spacing w:line="240" w:lineRule="auto"/>
       </w:pPr>
-      <w:bookmarkStart w:id="9" w:name="_Toc93247841"/>
+      <w:bookmarkStart w:id="9" w:name="_Toc93325501"/>
       <w:r>
         <w:t>Overview</w:t>
       </w:r>
@@ -5244,7 +5194,7 @@
         <w:pStyle w:val="Heading2"/>
         <w:spacing w:line="240" w:lineRule="auto"/>
       </w:pPr>
-      <w:bookmarkStart w:id="10" w:name="_Toc93247842"/>
+      <w:bookmarkStart w:id="10" w:name="_Toc93325502"/>
       <w:r>
         <w:t>Test Plan</w:t>
       </w:r>
@@ -5259,7 +5209,7 @@
           <w:szCs w:val="22"/>
         </w:rPr>
       </w:pPr>
-      <w:bookmarkStart w:id="11" w:name="_Toc93247843"/>
+      <w:bookmarkStart w:id="11" w:name="_Toc93325503"/>
       <w:r>
         <w:rPr>
           <w:sz w:val="22"/>
@@ -5317,7 +5267,7 @@
           <w:szCs w:val="22"/>
         </w:rPr>
       </w:pPr>
-      <w:bookmarkStart w:id="12" w:name="_Toc93247844"/>
+      <w:bookmarkStart w:id="12" w:name="_Toc93325504"/>
       <w:r>
         <w:rPr>
           <w:sz w:val="22"/>
@@ -5374,7 +5324,7 @@
           <w:szCs w:val="22"/>
         </w:rPr>
       </w:pPr>
-      <w:bookmarkStart w:id="13" w:name="_Toc93247845"/>
+      <w:bookmarkStart w:id="13" w:name="_Toc93325505"/>
       <w:r>
         <w:rPr>
           <w:sz w:val="22"/>
@@ -5437,7 +5387,7 @@
           <w:szCs w:val="22"/>
         </w:rPr>
       </w:pPr>
-      <w:bookmarkStart w:id="14" w:name="_Toc93247846"/>
+      <w:bookmarkStart w:id="14" w:name="_Toc93325506"/>
       <w:r>
         <w:rPr>
           <w:sz w:val="22"/>
@@ -5627,12 +5577,21 @@
         </w:rPr>
         <w:t xml:space="preserve">displays </w:t>
       </w:r>
+      <w:proofErr w:type="gramStart"/>
       <w:r>
         <w:rPr>
           <w:sz w:val="22"/>
           <w:szCs w:val="22"/>
         </w:rPr>
-        <w:t>checks next to all progressing items</w:t>
+        <w:t>checks</w:t>
+      </w:r>
+      <w:proofErr w:type="gramEnd"/>
+      <w:r>
+        <w:rPr>
+          <w:sz w:val="22"/>
+          <w:szCs w:val="22"/>
+        </w:rPr>
+        <w:t xml:space="preserve"> next to all progressing items</w:t>
       </w:r>
       <w:r>
         <w:rPr>
@@ -5665,7 +5624,7 @@
           <w:szCs w:val="22"/>
         </w:rPr>
       </w:pPr>
-      <w:bookmarkStart w:id="15" w:name="_Toc93247847"/>
+      <w:bookmarkStart w:id="15" w:name="_Toc93325507"/>
       <w:r>
         <w:rPr>
           <w:sz w:val="22"/>
@@ -5843,7 +5802,7 @@
           <w:szCs w:val="22"/>
         </w:rPr>
       </w:pPr>
-      <w:bookmarkStart w:id="16" w:name="_Toc93247848"/>
+      <w:bookmarkStart w:id="16" w:name="_Toc93325508"/>
       <w:r>
         <w:rPr>
           <w:sz w:val="22"/>
@@ -6116,7 +6075,7 @@
         <w:pStyle w:val="Heading2"/>
         <w:spacing w:line="240" w:lineRule="auto"/>
       </w:pPr>
-      <w:bookmarkStart w:id="17" w:name="_Toc93247849"/>
+      <w:bookmarkStart w:id="17" w:name="_Toc93325509"/>
       <w:r>
         <w:lastRenderedPageBreak/>
         <w:t>Specifications</w:t>
@@ -6181,6 +6140,9 @@
       <w:bookmarkStart w:id="18" w:name="_Toc93244126"/>
       <w:bookmarkStart w:id="19" w:name="_Toc93244184"/>
       <w:r>
+        <w:rPr>
+          <w:noProof/>
+        </w:rPr>
         <w:drawing>
           <wp:inline distT="0" distB="0" distL="0" distR="0" wp14:anchorId="2010DF31" wp14:editId="0F6F822E">
             <wp:extent cx="4867275" cy="3685816"/>
@@ -6228,24 +6190,14 @@
       <w:r>
         <w:t xml:space="preserve">Figure </w:t>
       </w:r>
-      <w:r>
-        <w:fldChar w:fldCharType="begin"/>
-      </w:r>
-      <w:r>
-        <w:instrText xml:space="preserve"> SEQ Figure \* ARABIC </w:instrText>
-      </w:r>
-      <w:r>
-        <w:fldChar w:fldCharType="separate"/>
-      </w:r>
-      <w:r>
-        <w:rPr>
-          <w:noProof/>
-        </w:rPr>
-        <w:t>7</w:t>
-      </w:r>
-      <w:r>
-        <w:fldChar w:fldCharType="end"/>
-      </w:r>
+      <w:fldSimple w:instr=" SEQ Figure \* ARABIC ">
+        <w:r>
+          <w:rPr>
+            <w:noProof/>
+          </w:rPr>
+          <w:t>7</w:t>
+        </w:r>
+      </w:fldSimple>
       <w:r>
         <w:t xml:space="preserve">. </w:t>
       </w:r>
@@ -6265,7 +6217,7 @@
       <w:pPr>
         <w:pStyle w:val="Heading3"/>
       </w:pPr>
-      <w:bookmarkStart w:id="20" w:name="_Toc93247850"/>
+      <w:bookmarkStart w:id="20" w:name="_Toc93325510"/>
       <w:r>
         <w:t>Procedures</w:t>
       </w:r>
@@ -6291,21 +6243,23 @@
         <w:t xml:space="preserve"> unit </w:t>
       </w:r>
       <w:proofErr w:type="spellStart"/>
+      <w:proofErr w:type="gramStart"/>
       <w:r>
         <w:t>testings</w:t>
       </w:r>
       <w:proofErr w:type="spellEnd"/>
       <w:r>
-        <w:t xml:space="preserve">; classical and London schools. The classical approach aims to verify a single </w:t>
-      </w:r>
-      <w:r>
-        <w:t>behavior unit</w:t>
-      </w:r>
-      <w:r>
-        <w:t xml:space="preserve"> and </w:t>
-      </w:r>
-      <w:r>
-        <w:t>isolate it</w:t>
+        <w:t>;</w:t>
+      </w:r>
+      <w:proofErr w:type="gramEnd"/>
+      <w:r>
+        <w:t xml:space="preserve"> classical and London schools. The classical approach </w:t>
+      </w:r>
+      <w:r>
+        <w:t>verifies a single behavior unit and isolates</w:t>
+      </w:r>
+      <w:r>
+        <w:t xml:space="preserve"> it</w:t>
       </w:r>
       <w:r>
         <w:t xml:space="preserve"> f</w:t>
@@ -6477,7 +6431,7 @@
       <w:pPr>
         <w:pStyle w:val="Heading3"/>
       </w:pPr>
-      <w:bookmarkStart w:id="21" w:name="_Toc93247851"/>
+      <w:bookmarkStart w:id="21" w:name="_Toc93325511"/>
       <w:r>
         <w:t>Results</w:t>
       </w:r>
@@ -6537,24 +6491,14 @@
       <w:r>
         <w:t xml:space="preserve">Figure </w:t>
       </w:r>
-      <w:r>
-        <w:fldChar w:fldCharType="begin"/>
-      </w:r>
-      <w:r>
-        <w:instrText xml:space="preserve"> SEQ Figure \* ARABIC </w:instrText>
-      </w:r>
-      <w:r>
-        <w:fldChar w:fldCharType="separate"/>
-      </w:r>
-      <w:r>
-        <w:rPr>
-          <w:noProof/>
-        </w:rPr>
-        <w:t>8</w:t>
-      </w:r>
-      <w:r>
-        <w:fldChar w:fldCharType="end"/>
-      </w:r>
+      <w:fldSimple w:instr=" SEQ Figure \* ARABIC ">
+        <w:r>
+          <w:rPr>
+            <w:noProof/>
+          </w:rPr>
+          <w:t>8</w:t>
+        </w:r>
+      </w:fldSimple>
       <w:r>
         <w:t xml:space="preserve">. </w:t>
       </w:r>
@@ -6622,7 +6566,7 @@
         <w:pStyle w:val="Heading1"/>
         <w:spacing w:after="240" w:line="240" w:lineRule="auto"/>
       </w:pPr>
-      <w:bookmarkStart w:id="22" w:name="_Toc93247852"/>
+      <w:bookmarkStart w:id="22" w:name="_Toc93325512"/>
       <w:r>
         <w:t>C4. Source Code</w:t>
       </w:r>
@@ -6699,7 +6643,7 @@
         <w:pStyle w:val="Heading1"/>
         <w:spacing w:line="240" w:lineRule="auto"/>
       </w:pPr>
-      <w:bookmarkStart w:id="23" w:name="_Toc93247853"/>
+      <w:bookmarkStart w:id="23" w:name="_Toc93325513"/>
       <w:r>
         <w:t xml:space="preserve">C5. Link to </w:t>
       </w:r>
@@ -6752,10 +6696,7 @@
         <w:spacing w:line="240" w:lineRule="auto"/>
       </w:pPr>
       <w:r>
-        <w:t>Note that to install the mobile application on a mobile device, you must first install the Expo app on IOS or Android.</w:t>
-      </w:r>
-      <w:r>
-        <w:t xml:space="preserve"> </w:t>
+        <w:t xml:space="preserve">Note that to install the mobile application on a mobile device, you must first install the Expo app on IOS or Android. </w:t>
       </w:r>
       <w:r>
         <w:t xml:space="preserve">Expo is an open-source platform for making universal native Android, iOS, and the web with JavaScript and React. It provides a convenient way for developers to publish mobile apps without going through app submission steps with the Apple App Store or Google Play. </w:t>
@@ -6771,7 +6712,7 @@
         <w:pStyle w:val="Heading1"/>
         <w:spacing w:after="240" w:line="240" w:lineRule="auto"/>
       </w:pPr>
-      <w:bookmarkStart w:id="24" w:name="_Toc93247854"/>
+      <w:bookmarkStart w:id="24" w:name="_Toc93325514"/>
       <w:r>
         <w:lastRenderedPageBreak/>
         <w:t>References</w:t>

</xml_diff>

<commit_message>
Added a feature to list incidents and delete bulk incident items.
</commit_message>
<xml_diff>
--- a/Task2_SectionC.docx
+++ b/Task2_SectionC.docx
@@ -4500,14 +4500,27 @@
       <w:r>
         <w:t xml:space="preserve">Figure </w:t>
       </w:r>
-      <w:fldSimple w:instr=" SEQ Figure \* ARABIC ">
-        <w:r>
-          <w:rPr>
-            <w:noProof/>
-          </w:rPr>
-          <w:t>3</w:t>
-        </w:r>
-      </w:fldSimple>
+      <w:r>
+        <w:fldChar w:fldCharType="begin"/>
+      </w:r>
+      <w:r>
+        <w:instrText xml:space="preserve"> SEQ Figure \* ARABIC </w:instrText>
+      </w:r>
+      <w:r>
+        <w:fldChar w:fldCharType="separate"/>
+      </w:r>
+      <w:r>
+        <w:rPr>
+          <w:noProof/>
+        </w:rPr>
+        <w:t>3</w:t>
+      </w:r>
+      <w:r>
+        <w:rPr>
+          <w:noProof/>
+        </w:rPr>
+        <w:fldChar w:fldCharType="end"/>
+      </w:r>
       <w:r>
         <w:t xml:space="preserve">. </w:t>
       </w:r>
@@ -4610,14 +4623,27 @@
       <w:r>
         <w:t xml:space="preserve">Figure </w:t>
       </w:r>
-      <w:fldSimple w:instr=" SEQ Figure \* ARABIC ">
-        <w:r>
-          <w:rPr>
-            <w:noProof/>
-          </w:rPr>
-          <w:t>4</w:t>
-        </w:r>
-      </w:fldSimple>
+      <w:r>
+        <w:fldChar w:fldCharType="begin"/>
+      </w:r>
+      <w:r>
+        <w:instrText xml:space="preserve"> SEQ Figure \* ARABIC </w:instrText>
+      </w:r>
+      <w:r>
+        <w:fldChar w:fldCharType="separate"/>
+      </w:r>
+      <w:r>
+        <w:rPr>
+          <w:noProof/>
+        </w:rPr>
+        <w:t>4</w:t>
+      </w:r>
+      <w:r>
+        <w:rPr>
+          <w:noProof/>
+        </w:rPr>
+        <w:fldChar w:fldCharType="end"/>
+      </w:r>
       <w:r>
         <w:rPr>
           <w:noProof/>
@@ -4706,14 +4732,27 @@
       <w:r>
         <w:t xml:space="preserve">Figure </w:t>
       </w:r>
-      <w:fldSimple w:instr=" SEQ Figure \* ARABIC ">
-        <w:r>
-          <w:rPr>
-            <w:noProof/>
-          </w:rPr>
-          <w:t>5</w:t>
-        </w:r>
-      </w:fldSimple>
+      <w:r>
+        <w:fldChar w:fldCharType="begin"/>
+      </w:r>
+      <w:r>
+        <w:instrText xml:space="preserve"> SEQ Figure \* ARABIC </w:instrText>
+      </w:r>
+      <w:r>
+        <w:fldChar w:fldCharType="separate"/>
+      </w:r>
+      <w:r>
+        <w:rPr>
+          <w:noProof/>
+        </w:rPr>
+        <w:t>5</w:t>
+      </w:r>
+      <w:r>
+        <w:rPr>
+          <w:noProof/>
+        </w:rPr>
+        <w:fldChar w:fldCharType="end"/>
+      </w:r>
       <w:r>
         <w:rPr>
           <w:noProof/>
@@ -4835,14 +4874,27 @@
       <w:r>
         <w:t xml:space="preserve">Figure </w:t>
       </w:r>
-      <w:fldSimple w:instr=" SEQ Figure \* ARABIC ">
-        <w:r>
-          <w:rPr>
-            <w:noProof/>
-          </w:rPr>
-          <w:t>6</w:t>
-        </w:r>
-      </w:fldSimple>
+      <w:r>
+        <w:fldChar w:fldCharType="begin"/>
+      </w:r>
+      <w:r>
+        <w:instrText xml:space="preserve"> SEQ Figure \* ARABIC </w:instrText>
+      </w:r>
+      <w:r>
+        <w:fldChar w:fldCharType="separate"/>
+      </w:r>
+      <w:r>
+        <w:rPr>
+          <w:noProof/>
+        </w:rPr>
+        <w:t>6</w:t>
+      </w:r>
+      <w:r>
+        <w:rPr>
+          <w:noProof/>
+        </w:rPr>
+        <w:fldChar w:fldCharType="end"/>
+      </w:r>
       <w:r>
         <w:rPr>
           <w:noProof/>
@@ -6190,14 +6242,27 @@
       <w:r>
         <w:t xml:space="preserve">Figure </w:t>
       </w:r>
-      <w:fldSimple w:instr=" SEQ Figure \* ARABIC ">
-        <w:r>
-          <w:rPr>
-            <w:noProof/>
-          </w:rPr>
-          <w:t>7</w:t>
-        </w:r>
-      </w:fldSimple>
+      <w:r>
+        <w:fldChar w:fldCharType="begin"/>
+      </w:r>
+      <w:r>
+        <w:instrText xml:space="preserve"> SEQ Figure \* ARABIC </w:instrText>
+      </w:r>
+      <w:r>
+        <w:fldChar w:fldCharType="separate"/>
+      </w:r>
+      <w:r>
+        <w:rPr>
+          <w:noProof/>
+        </w:rPr>
+        <w:t>7</w:t>
+      </w:r>
+      <w:r>
+        <w:rPr>
+          <w:noProof/>
+        </w:rPr>
+        <w:fldChar w:fldCharType="end"/>
+      </w:r>
       <w:r>
         <w:t xml:space="preserve">. </w:t>
       </w:r>
@@ -6491,14 +6556,27 @@
       <w:r>
         <w:t xml:space="preserve">Figure </w:t>
       </w:r>
-      <w:fldSimple w:instr=" SEQ Figure \* ARABIC ">
-        <w:r>
-          <w:rPr>
-            <w:noProof/>
-          </w:rPr>
-          <w:t>8</w:t>
-        </w:r>
-      </w:fldSimple>
+      <w:r>
+        <w:fldChar w:fldCharType="begin"/>
+      </w:r>
+      <w:r>
+        <w:instrText xml:space="preserve"> SEQ Figure \* ARABIC </w:instrText>
+      </w:r>
+      <w:r>
+        <w:fldChar w:fldCharType="separate"/>
+      </w:r>
+      <w:r>
+        <w:rPr>
+          <w:noProof/>
+        </w:rPr>
+        <w:t>8</w:t>
+      </w:r>
+      <w:r>
+        <w:rPr>
+          <w:noProof/>
+        </w:rPr>
+        <w:fldChar w:fldCharType="end"/>
+      </w:r>
       <w:r>
         <w:t xml:space="preserve">. </w:t>
       </w:r>
@@ -6550,10 +6628,19 @@
         <w:t xml:space="preserve"> to work thoroughly </w:t>
       </w:r>
       <w:r>
-        <w:t>to process and display responses to requests</w:t>
-      </w:r>
-      <w:r>
-        <w:t xml:space="preserve"> to viewers.</w:t>
+        <w:t xml:space="preserve">to process and display </w:t>
+      </w:r>
+      <w:r>
+        <w:t xml:space="preserve">http </w:t>
+      </w:r>
+      <w:r>
+        <w:t xml:space="preserve">responses </w:t>
+      </w:r>
+      <w:r>
+        <w:t>t</w:t>
+      </w:r>
+      <w:r>
+        <w:t>o viewers.</w:t>
       </w:r>
     </w:p>
     <w:p>
@@ -6623,7 +6710,7 @@
           <w:rPr>
             <w:rStyle w:val="Hyperlink"/>
           </w:rPr>
-          <w:t>https://github.com/thachp/c868</w:t>
+          <w:t>https://github.com/thachp/dossa</w:t>
         </w:r>
       </w:hyperlink>
     </w:p>
@@ -6660,6 +6747,7 @@
     <w:p>
       <w:pPr>
         <w:spacing w:line="240" w:lineRule="auto"/>
+        <w:ind w:left="720" w:firstLine="0"/>
       </w:pPr>
       <w:r>
         <w:t>T</w:t>
@@ -6671,7 +6759,10 @@
         <w:t>are</w:t>
       </w:r>
       <w:r>
-        <w:t xml:space="preserve"> accessible via the URL </w:t>
+        <w:t xml:space="preserve"> accessible via the URL</w:t>
+      </w:r>
+      <w:r>
+        <w:t xml:space="preserve"> </w:t>
       </w:r>
       <w:hyperlink r:id="rId19" w:history="1">
         <w:r>

</xml_diff>